<commit_message>
updated Lecture-2 new information
</commit_message>
<xml_diff>
--- a/Section-2/Lecture-2.docx
+++ b/Section-2/Lecture-2.docx
@@ -2586,16 +2586,3375 @@
           <w:sz w:val="32"/>
           <w:szCs w:val="32"/>
         </w:rPr>
-        <w:t xml:space="preserve"> proses gerçəkləşir.</w:t>
+        <w:t xml:space="preserve"> proses gerçəkləşir. </w:t>
+      </w:r>
+    </w:p>
+    <w:p>
+      <w:pPr>
+        <w:rPr>
+          <w:b/>
+          <w:sz w:val="32"/>
+          <w:szCs w:val="32"/>
+        </w:rPr>
+      </w:pPr>
+    </w:p>
+    <w:p>
+      <w:pPr>
+        <w:jc w:val="center"/>
+        <w:rPr>
+          <w:b/>
+          <w:sz w:val="32"/>
+          <w:szCs w:val="32"/>
+        </w:rPr>
+      </w:pPr>
+      <w:r>
+        <w:rPr>
+          <w:b/>
+          <w:sz w:val="32"/>
+          <w:szCs w:val="32"/>
+        </w:rPr>
+        <w:t>Between</w:t>
+      </w:r>
+    </w:p>
+    <w:p>
+      <w:pPr>
+        <w:pStyle w:val="ListParagraph"/>
+        <w:numPr>
+          <w:ilvl w:val="0"/>
+          <w:numId w:val="5"/>
+        </w:numPr>
+        <w:rPr>
+          <w:sz w:val="32"/>
+          <w:szCs w:val="32"/>
+        </w:rPr>
+      </w:pPr>
+      <w:r>
+        <w:rPr>
+          <w:noProof/>
+          <w:sz w:val="32"/>
+          <w:szCs w:val="32"/>
+        </w:rPr>
+        <w:drawing>
+          <wp:anchor distT="0" distB="0" distL="114300" distR="114300" simplePos="0" relativeHeight="251661312" behindDoc="0" locked="0" layoutInCell="1" allowOverlap="1" wp14:anchorId="11274406" wp14:editId="434AB34E">
+            <wp:simplePos x="0" y="0"/>
+            <wp:positionH relativeFrom="column">
+              <wp:posOffset>1516380</wp:posOffset>
+            </wp:positionH>
+            <wp:positionV relativeFrom="paragraph">
+              <wp:posOffset>837565</wp:posOffset>
+            </wp:positionV>
+            <wp:extent cx="3619500" cy="1958340"/>
+            <wp:effectExtent l="0" t="0" r="0" b="3810"/>
+            <wp:wrapSquare wrapText="bothSides"/>
+            <wp:docPr id="4" name="Picture 4"/>
+            <wp:cNvGraphicFramePr>
+              <a:graphicFrameLocks xmlns:a="http://schemas.openxmlformats.org/drawingml/2006/main" noChangeAspect="1"/>
+            </wp:cNvGraphicFramePr>
+            <a:graphic xmlns:a="http://schemas.openxmlformats.org/drawingml/2006/main">
+              <a:graphicData uri="http://schemas.openxmlformats.org/drawingml/2006/picture">
+                <pic:pic xmlns:pic="http://schemas.openxmlformats.org/drawingml/2006/picture">
+                  <pic:nvPicPr>
+                    <pic:cNvPr id="4" name="2.jpg"/>
+                    <pic:cNvPicPr/>
+                  </pic:nvPicPr>
+                  <pic:blipFill>
+                    <a:blip r:embed="rId8">
+                      <a:extLst>
+                        <a:ext uri="{28A0092B-C50C-407E-A947-70E740481C1C}">
+                          <a14:useLocalDpi xmlns:a14="http://schemas.microsoft.com/office/drawing/2010/main" val="0"/>
+                        </a:ext>
+                      </a:extLst>
+                    </a:blip>
+                    <a:stretch>
+                      <a:fillRect/>
+                    </a:stretch>
+                  </pic:blipFill>
+                  <pic:spPr>
+                    <a:xfrm>
+                      <a:off x="0" y="0"/>
+                      <a:ext cx="3619500" cy="1958340"/>
+                    </a:xfrm>
+                    <a:prstGeom prst="rect">
+                      <a:avLst/>
+                    </a:prstGeom>
+                  </pic:spPr>
+                </pic:pic>
+              </a:graphicData>
+            </a:graphic>
+          </wp:anchor>
+        </w:drawing>
+      </w:r>
+      <w:r>
+        <w:rPr>
+          <w:b/>
+          <w:sz w:val="32"/>
+          <w:szCs w:val="32"/>
+        </w:rPr>
+        <w:t xml:space="preserve">SQL </w:t>
+      </w:r>
+      <w:r>
+        <w:rPr>
+          <w:sz w:val="32"/>
+          <w:szCs w:val="32"/>
+        </w:rPr>
+        <w:t>d</w:t>
+      </w:r>
+      <w:r>
+        <w:rPr>
+          <w:sz w:val="32"/>
+          <w:szCs w:val="32"/>
+          <w:lang w:val="az-Latn-AZ"/>
+        </w:rPr>
+        <w:t xml:space="preserve">ə </w:t>
+      </w:r>
+      <w:r>
+        <w:rPr>
+          <w:b/>
+          <w:sz w:val="32"/>
+          <w:szCs w:val="32"/>
+          <w:lang w:val="az-Latn-AZ"/>
+        </w:rPr>
+        <w:t>bet</w:t>
+      </w:r>
+      <w:r>
+        <w:rPr>
+          <w:b/>
+          <w:sz w:val="32"/>
+          <w:szCs w:val="32"/>
+        </w:rPr>
+        <w:t xml:space="preserve">ween </w:t>
+      </w:r>
+      <w:proofErr w:type="spellStart"/>
+      <w:r>
+        <w:rPr>
+          <w:sz w:val="32"/>
+          <w:szCs w:val="32"/>
+        </w:rPr>
+        <w:t>operatoru</w:t>
+      </w:r>
+      <w:proofErr w:type="spellEnd"/>
+      <w:r>
+        <w:rPr>
+          <w:sz w:val="32"/>
+          <w:szCs w:val="32"/>
+        </w:rPr>
+        <w:t xml:space="preserve"> </w:t>
+      </w:r>
+      <w:proofErr w:type="spellStart"/>
+      <w:r>
+        <w:rPr>
+          <w:sz w:val="32"/>
+          <w:szCs w:val="32"/>
+        </w:rPr>
+        <w:t>ona</w:t>
+      </w:r>
+      <w:proofErr w:type="spellEnd"/>
+      <w:r>
+        <w:rPr>
+          <w:sz w:val="32"/>
+          <w:szCs w:val="32"/>
+        </w:rPr>
+        <w:t xml:space="preserve"> </w:t>
+      </w:r>
+      <w:proofErr w:type="spellStart"/>
+      <w:r>
+        <w:rPr>
+          <w:sz w:val="32"/>
+          <w:szCs w:val="32"/>
+        </w:rPr>
+        <w:t>verilmiş</w:t>
+      </w:r>
+      <w:proofErr w:type="spellEnd"/>
+      <w:r>
+        <w:rPr>
+          <w:sz w:val="32"/>
+          <w:szCs w:val="32"/>
+        </w:rPr>
+        <w:t xml:space="preserve"> </w:t>
+      </w:r>
+      <w:proofErr w:type="spellStart"/>
+      <w:r>
+        <w:rPr>
+          <w:sz w:val="32"/>
+          <w:szCs w:val="32"/>
+        </w:rPr>
+        <w:t>olan</w:t>
+      </w:r>
+      <w:proofErr w:type="spellEnd"/>
+      <w:r>
+        <w:rPr>
+          <w:sz w:val="32"/>
+          <w:szCs w:val="32"/>
+        </w:rPr>
+        <w:t xml:space="preserve"> </w:t>
+      </w:r>
+      <w:proofErr w:type="spellStart"/>
+      <w:r>
+        <w:rPr>
+          <w:sz w:val="32"/>
+          <w:szCs w:val="32"/>
+        </w:rPr>
+        <w:t>sütuna</w:t>
+      </w:r>
+      <w:proofErr w:type="spellEnd"/>
+      <w:r>
+        <w:rPr>
+          <w:sz w:val="32"/>
+          <w:szCs w:val="32"/>
+        </w:rPr>
+        <w:t xml:space="preserve"> </w:t>
+      </w:r>
+      <w:proofErr w:type="spellStart"/>
+      <w:r>
+        <w:rPr>
+          <w:sz w:val="32"/>
+          <w:szCs w:val="32"/>
+        </w:rPr>
+        <w:t>əsasən</w:t>
+      </w:r>
+      <w:proofErr w:type="spellEnd"/>
+      <w:r>
+        <w:rPr>
+          <w:sz w:val="32"/>
+          <w:szCs w:val="32"/>
+        </w:rPr>
+        <w:t xml:space="preserve"> </w:t>
+      </w:r>
+      <w:proofErr w:type="spellStart"/>
+      <w:r>
+        <w:rPr>
+          <w:sz w:val="32"/>
+          <w:szCs w:val="32"/>
+        </w:rPr>
+        <w:t>həmən</w:t>
+      </w:r>
+      <w:proofErr w:type="spellEnd"/>
+      <w:r>
+        <w:rPr>
+          <w:sz w:val="32"/>
+          <w:szCs w:val="32"/>
+        </w:rPr>
+        <w:t xml:space="preserve"> </w:t>
+      </w:r>
+      <w:proofErr w:type="spellStart"/>
+      <w:r>
+        <w:rPr>
+          <w:sz w:val="32"/>
+          <w:szCs w:val="32"/>
+        </w:rPr>
+        <w:t>sütunda</w:t>
+      </w:r>
+      <w:proofErr w:type="spellEnd"/>
+      <w:r>
+        <w:rPr>
+          <w:sz w:val="32"/>
+          <w:szCs w:val="32"/>
+        </w:rPr>
+        <w:t xml:space="preserve"> </w:t>
+      </w:r>
+      <w:proofErr w:type="spellStart"/>
+      <w:r>
+        <w:rPr>
+          <w:sz w:val="32"/>
+          <w:szCs w:val="32"/>
+        </w:rPr>
+        <w:t>olan</w:t>
+      </w:r>
+      <w:proofErr w:type="spellEnd"/>
+      <w:r>
+        <w:rPr>
+          <w:sz w:val="32"/>
+          <w:szCs w:val="32"/>
+        </w:rPr>
+        <w:t xml:space="preserve"> </w:t>
+      </w:r>
+      <w:r>
+        <w:rPr>
+          <w:sz w:val="32"/>
+          <w:szCs w:val="32"/>
+          <w:lang w:val="az-Latn-AZ"/>
+        </w:rPr>
+        <w:t>bir dəyər ilə digər dəyər aralığında olan sətirdəki məlumat</w:t>
+      </w:r>
+      <w:r>
+        <w:rPr>
+          <w:sz w:val="32"/>
+          <w:szCs w:val="32"/>
+          <w:lang w:val="az-Latn-AZ"/>
+        </w:rPr>
+        <w:t>ları gətirməyimizə şərait yaratmaqdadır.</w:t>
+      </w:r>
+    </w:p>
+    <w:p>
+      <w:pPr>
+        <w:rPr>
+          <w:sz w:val="32"/>
+          <w:szCs w:val="32"/>
+        </w:rPr>
+      </w:pPr>
+    </w:p>
+    <w:p>
+      <w:pPr>
+        <w:rPr>
+          <w:sz w:val="32"/>
+          <w:szCs w:val="32"/>
+        </w:rPr>
+      </w:pPr>
+    </w:p>
+    <w:p>
+      <w:pPr>
+        <w:rPr>
+          <w:sz w:val="32"/>
+          <w:szCs w:val="32"/>
+        </w:rPr>
+      </w:pPr>
+    </w:p>
+    <w:p>
+      <w:pPr>
+        <w:rPr>
+          <w:sz w:val="32"/>
+          <w:szCs w:val="32"/>
+        </w:rPr>
+      </w:pPr>
+    </w:p>
+    <w:p>
+      <w:pPr>
+        <w:rPr>
+          <w:sz w:val="32"/>
+          <w:szCs w:val="32"/>
+        </w:rPr>
+      </w:pPr>
+    </w:p>
+    <w:p>
+      <w:pPr>
+        <w:rPr>
+          <w:sz w:val="32"/>
+          <w:szCs w:val="32"/>
+        </w:rPr>
+      </w:pPr>
+    </w:p>
+    <w:p>
+      <w:pPr>
+        <w:rPr>
+          <w:sz w:val="32"/>
+          <w:szCs w:val="32"/>
+          <w:lang w:val="az-Latn-AZ"/>
+        </w:rPr>
+      </w:pPr>
+      <w:proofErr w:type="spellStart"/>
+      <w:r>
+        <w:rPr>
+          <w:sz w:val="32"/>
+          <w:szCs w:val="32"/>
+        </w:rPr>
+        <w:t>gördüyümüz</w:t>
+      </w:r>
+      <w:proofErr w:type="spellEnd"/>
+      <w:r>
+        <w:rPr>
+          <w:sz w:val="32"/>
+          <w:szCs w:val="32"/>
+        </w:rPr>
+        <w:t xml:space="preserve"> </w:t>
+      </w:r>
+      <w:proofErr w:type="spellStart"/>
+      <w:r>
+        <w:rPr>
+          <w:sz w:val="32"/>
+          <w:szCs w:val="32"/>
+        </w:rPr>
+        <w:t>kimi</w:t>
+      </w:r>
+      <w:proofErr w:type="spellEnd"/>
+      <w:r>
+        <w:rPr>
+          <w:sz w:val="32"/>
+          <w:szCs w:val="32"/>
+        </w:rPr>
+        <w:t xml:space="preserve"> </w:t>
+      </w:r>
+      <w:proofErr w:type="spellStart"/>
+      <w:r>
+        <w:rPr>
+          <w:sz w:val="32"/>
+          <w:szCs w:val="32"/>
+        </w:rPr>
+        <w:t>yuxarıdakı</w:t>
+      </w:r>
+      <w:proofErr w:type="spellEnd"/>
+      <w:r>
+        <w:rPr>
+          <w:sz w:val="32"/>
+          <w:szCs w:val="32"/>
+        </w:rPr>
+        <w:t xml:space="preserve"> query </w:t>
+      </w:r>
+      <w:proofErr w:type="spellStart"/>
+      <w:r>
+        <w:rPr>
+          <w:sz w:val="32"/>
+          <w:szCs w:val="32"/>
+        </w:rPr>
+        <w:t>də</w:t>
+      </w:r>
+      <w:proofErr w:type="spellEnd"/>
+      <w:r>
+        <w:rPr>
+          <w:sz w:val="32"/>
+          <w:szCs w:val="32"/>
+        </w:rPr>
+        <w:t xml:space="preserve"> biz </w:t>
+      </w:r>
+      <w:r>
+        <w:rPr>
+          <w:b/>
+          <w:sz w:val="32"/>
+          <w:szCs w:val="32"/>
+        </w:rPr>
+        <w:t xml:space="preserve">between </w:t>
+      </w:r>
+      <w:proofErr w:type="spellStart"/>
+      <w:r>
+        <w:rPr>
+          <w:sz w:val="32"/>
+          <w:szCs w:val="32"/>
+        </w:rPr>
+        <w:t>operatorunu</w:t>
+      </w:r>
+      <w:proofErr w:type="spellEnd"/>
+      <w:r>
+        <w:rPr>
+          <w:sz w:val="32"/>
+          <w:szCs w:val="32"/>
+        </w:rPr>
+        <w:t xml:space="preserve"> </w:t>
+      </w:r>
+      <w:proofErr w:type="spellStart"/>
+      <w:r>
+        <w:rPr>
+          <w:sz w:val="32"/>
+          <w:szCs w:val="32"/>
+        </w:rPr>
+        <w:t>istifad</w:t>
+      </w:r>
+      <w:proofErr w:type="spellEnd"/>
+      <w:r>
+        <w:rPr>
+          <w:sz w:val="32"/>
+          <w:szCs w:val="32"/>
+          <w:lang w:val="az-Latn-AZ"/>
+        </w:rPr>
+        <w:t xml:space="preserve">ə etmiş olduq. Burada query-nin açıqlaması o deməkdir ki, mənə </w:t>
+      </w:r>
+      <w:r>
+        <w:rPr>
+          <w:b/>
+          <w:sz w:val="32"/>
+          <w:szCs w:val="32"/>
+          <w:lang w:val="az-Latn-AZ"/>
+        </w:rPr>
+        <w:t xml:space="preserve">cities </w:t>
+      </w:r>
+      <w:r>
+        <w:rPr>
+          <w:sz w:val="32"/>
+          <w:szCs w:val="32"/>
+          <w:lang w:val="az-Latn-AZ"/>
+        </w:rPr>
+        <w:t xml:space="preserve">table-ından 2000 ilə 4000 aralığında </w:t>
+      </w:r>
+      <w:r>
+        <w:rPr>
+          <w:b/>
+          <w:sz w:val="32"/>
+          <w:szCs w:val="32"/>
+          <w:lang w:val="az-Latn-AZ"/>
+        </w:rPr>
+        <w:t xml:space="preserve">area </w:t>
+      </w:r>
+      <w:r>
+        <w:rPr>
+          <w:sz w:val="32"/>
+          <w:szCs w:val="32"/>
+          <w:lang w:val="az-Latn-AZ"/>
+        </w:rPr>
+        <w:t xml:space="preserve">sütununda uyğun gələn dəyərlərə görə sətirdəki </w:t>
+      </w:r>
+      <w:r>
+        <w:rPr>
+          <w:b/>
+          <w:sz w:val="32"/>
+          <w:szCs w:val="32"/>
+          <w:lang w:val="az-Latn-AZ"/>
+        </w:rPr>
+        <w:t xml:space="preserve">name </w:t>
+      </w:r>
+      <w:r>
+        <w:rPr>
+          <w:sz w:val="32"/>
+          <w:szCs w:val="32"/>
+          <w:lang w:val="az-Latn-AZ"/>
+        </w:rPr>
+        <w:t xml:space="preserve">və </w:t>
+      </w:r>
+      <w:r>
+        <w:rPr>
+          <w:b/>
+          <w:sz w:val="32"/>
+          <w:szCs w:val="32"/>
+          <w:lang w:val="az-Latn-AZ"/>
+        </w:rPr>
+        <w:t xml:space="preserve">area </w:t>
+      </w:r>
+      <w:r>
+        <w:rPr>
+          <w:sz w:val="32"/>
+          <w:szCs w:val="32"/>
+          <w:lang w:val="az-Latn-AZ"/>
+        </w:rPr>
+        <w:t>məlumatlarını ver.</w:t>
+      </w:r>
+    </w:p>
+    <w:p>
+      <w:pPr>
+        <w:rPr>
+          <w:sz w:val="32"/>
+          <w:szCs w:val="32"/>
+          <w:lang w:val="az-Latn-AZ"/>
+        </w:rPr>
+      </w:pPr>
+    </w:p>
+    <w:p>
+      <w:pPr>
+        <w:jc w:val="center"/>
+        <w:rPr>
+          <w:b/>
+          <w:sz w:val="32"/>
+          <w:szCs w:val="32"/>
+          <w:lang w:val="az-Latn-AZ"/>
+        </w:rPr>
+      </w:pPr>
+      <w:r>
+        <w:rPr>
+          <w:b/>
+          <w:sz w:val="32"/>
+          <w:szCs w:val="32"/>
+          <w:lang w:val="az-Latn-AZ"/>
+        </w:rPr>
+        <w:t>NOT BETWEEN</w:t>
+      </w:r>
+    </w:p>
+    <w:p>
+      <w:pPr>
+        <w:pStyle w:val="ListParagraph"/>
+        <w:numPr>
+          <w:ilvl w:val="0"/>
+          <w:numId w:val="5"/>
+        </w:numPr>
+        <w:rPr>
+          <w:sz w:val="32"/>
+          <w:szCs w:val="32"/>
+          <w:lang w:val="az-Latn-AZ"/>
+        </w:rPr>
+      </w:pPr>
+      <w:r>
+        <w:rPr>
+          <w:sz w:val="32"/>
+          <w:szCs w:val="32"/>
+          <w:lang w:val="az-Latn-AZ"/>
+        </w:rPr>
+        <w:t xml:space="preserve">Həmçinin biz </w:t>
+      </w:r>
+      <w:r>
+        <w:rPr>
+          <w:b/>
+          <w:sz w:val="32"/>
+          <w:szCs w:val="32"/>
+        </w:rPr>
+        <w:t>BETWEEN</w:t>
+      </w:r>
+      <w:r>
+        <w:rPr>
+          <w:b/>
+          <w:sz w:val="32"/>
+          <w:szCs w:val="32"/>
+        </w:rPr>
+        <w:t xml:space="preserve"> </w:t>
+      </w:r>
+      <w:proofErr w:type="spellStart"/>
+      <w:r>
+        <w:rPr>
+          <w:sz w:val="32"/>
+          <w:szCs w:val="32"/>
+        </w:rPr>
+        <w:t>operatorunun</w:t>
+      </w:r>
+      <w:proofErr w:type="spellEnd"/>
+      <w:r>
+        <w:rPr>
+          <w:sz w:val="32"/>
+          <w:szCs w:val="32"/>
+        </w:rPr>
+        <w:t xml:space="preserve"> </w:t>
+      </w:r>
+      <w:r>
+        <w:rPr>
+          <w:sz w:val="32"/>
+          <w:szCs w:val="32"/>
+          <w:lang w:val="az-Latn-AZ"/>
+        </w:rPr>
+        <w:t>əksi olan vəziyyətidə istifadə edərək filterlama əməliyyatı apara bilərik. Məsələn</w:t>
+      </w:r>
+      <w:r>
+        <w:rPr>
+          <w:sz w:val="32"/>
+          <w:szCs w:val="32"/>
+          <w:lang w:val="az-Latn-AZ"/>
+        </w:rPr>
+        <w:t xml:space="preserve">, </w:t>
+      </w:r>
+      <w:r>
+        <w:rPr>
+          <w:b/>
+          <w:sz w:val="32"/>
+          <w:szCs w:val="32"/>
+          <w:lang w:val="az-Latn-AZ"/>
+        </w:rPr>
+        <w:t xml:space="preserve">cities </w:t>
+      </w:r>
+      <w:r>
+        <w:rPr>
+          <w:sz w:val="32"/>
+          <w:szCs w:val="32"/>
+          <w:lang w:val="az-Latn-AZ"/>
+        </w:rPr>
+        <w:t xml:space="preserve">table-ında </w:t>
+      </w:r>
+      <w:r>
+        <w:rPr>
+          <w:b/>
+          <w:sz w:val="32"/>
+          <w:szCs w:val="32"/>
+          <w:lang w:val="az-Latn-AZ"/>
+        </w:rPr>
+        <w:t xml:space="preserve">area </w:t>
+      </w:r>
+      <w:r>
+        <w:rPr>
+          <w:sz w:val="32"/>
+          <w:szCs w:val="32"/>
+          <w:lang w:val="az-Latn-AZ"/>
+        </w:rPr>
+        <w:t xml:space="preserve">sütununda 2000 ilə 4000 aralığında olmuyan dəyərlərə sahib </w:t>
+      </w:r>
+      <w:r>
+        <w:rPr>
+          <w:b/>
+          <w:sz w:val="32"/>
+          <w:szCs w:val="32"/>
+          <w:lang w:val="az-Latn-AZ"/>
+        </w:rPr>
+        <w:t xml:space="preserve">name </w:t>
+      </w:r>
+      <w:r>
+        <w:rPr>
+          <w:sz w:val="32"/>
+          <w:szCs w:val="32"/>
+          <w:lang w:val="az-Latn-AZ"/>
+        </w:rPr>
+        <w:t xml:space="preserve">və </w:t>
+      </w:r>
+      <w:r>
+        <w:rPr>
+          <w:b/>
+          <w:sz w:val="32"/>
+          <w:szCs w:val="32"/>
+          <w:lang w:val="az-Latn-AZ"/>
+        </w:rPr>
+        <w:t xml:space="preserve">area </w:t>
+      </w:r>
+      <w:r>
+        <w:rPr>
+          <w:sz w:val="32"/>
+          <w:szCs w:val="32"/>
+          <w:lang w:val="az-Latn-AZ"/>
+        </w:rPr>
+        <w:t>sütununda olan məlumatları bir sətir halına salıb məlumatlar əldə etmək üçün query yazaq.</w:t>
+      </w:r>
+    </w:p>
+    <w:p>
+      <w:pPr>
+        <w:rPr>
+          <w:sz w:val="32"/>
+          <w:szCs w:val="32"/>
+          <w:lang w:val="az-Latn-AZ"/>
+        </w:rPr>
+      </w:pPr>
+      <w:r>
+        <w:rPr>
+          <w:noProof/>
+          <w:sz w:val="32"/>
+          <w:szCs w:val="32"/>
+          <w:lang w:val="az-Latn-AZ"/>
+        </w:rPr>
+        <w:lastRenderedPageBreak/>
+        <w:drawing>
+          <wp:anchor distT="0" distB="0" distL="114300" distR="114300" simplePos="0" relativeHeight="251664384" behindDoc="0" locked="0" layoutInCell="1" allowOverlap="1" wp14:anchorId="65D5CB22" wp14:editId="71B35BF2">
+            <wp:simplePos x="0" y="0"/>
+            <wp:positionH relativeFrom="column">
+              <wp:posOffset>1097280</wp:posOffset>
+            </wp:positionH>
+            <wp:positionV relativeFrom="paragraph">
+              <wp:posOffset>0</wp:posOffset>
+            </wp:positionV>
+            <wp:extent cx="3589020" cy="2095500"/>
+            <wp:effectExtent l="0" t="0" r="0" b="0"/>
+            <wp:wrapSquare wrapText="bothSides"/>
+            <wp:docPr id="7" name="Picture 7"/>
+            <wp:cNvGraphicFramePr>
+              <a:graphicFrameLocks xmlns:a="http://schemas.openxmlformats.org/drawingml/2006/main" noChangeAspect="1"/>
+            </wp:cNvGraphicFramePr>
+            <a:graphic xmlns:a="http://schemas.openxmlformats.org/drawingml/2006/main">
+              <a:graphicData uri="http://schemas.openxmlformats.org/drawingml/2006/picture">
+                <pic:pic xmlns:pic="http://schemas.openxmlformats.org/drawingml/2006/picture">
+                  <pic:nvPicPr>
+                    <pic:cNvPr id="7" name="5.jpg"/>
+                    <pic:cNvPicPr/>
+                  </pic:nvPicPr>
+                  <pic:blipFill>
+                    <a:blip r:embed="rId9">
+                      <a:extLst>
+                        <a:ext uri="{28A0092B-C50C-407E-A947-70E740481C1C}">
+                          <a14:useLocalDpi xmlns:a14="http://schemas.microsoft.com/office/drawing/2010/main" val="0"/>
+                        </a:ext>
+                      </a:extLst>
+                    </a:blip>
+                    <a:stretch>
+                      <a:fillRect/>
+                    </a:stretch>
+                  </pic:blipFill>
+                  <pic:spPr>
+                    <a:xfrm>
+                      <a:off x="0" y="0"/>
+                      <a:ext cx="3589020" cy="2095500"/>
+                    </a:xfrm>
+                    <a:prstGeom prst="rect">
+                      <a:avLst/>
+                    </a:prstGeom>
+                  </pic:spPr>
+                </pic:pic>
+              </a:graphicData>
+            </a:graphic>
+          </wp:anchor>
+        </w:drawing>
+      </w:r>
+    </w:p>
+    <w:p>
+      <w:pPr>
+        <w:rPr>
+          <w:sz w:val="32"/>
+          <w:szCs w:val="32"/>
+          <w:lang w:val="az-Latn-AZ"/>
+        </w:rPr>
+      </w:pPr>
+    </w:p>
+    <w:p>
+      <w:pPr>
+        <w:jc w:val="center"/>
+        <w:rPr>
+          <w:b/>
+          <w:sz w:val="32"/>
+          <w:szCs w:val="32"/>
+        </w:rPr>
+      </w:pPr>
+    </w:p>
+    <w:p>
+      <w:pPr>
+        <w:jc w:val="center"/>
+        <w:rPr>
+          <w:b/>
+          <w:sz w:val="32"/>
+          <w:szCs w:val="32"/>
+        </w:rPr>
+      </w:pPr>
+    </w:p>
+    <w:p>
+      <w:pPr>
+        <w:jc w:val="center"/>
+        <w:rPr>
+          <w:b/>
+          <w:sz w:val="32"/>
+          <w:szCs w:val="32"/>
+        </w:rPr>
+      </w:pPr>
+    </w:p>
+    <w:p>
+      <w:pPr>
+        <w:jc w:val="center"/>
+        <w:rPr>
+          <w:b/>
+          <w:sz w:val="32"/>
+          <w:szCs w:val="32"/>
+        </w:rPr>
+      </w:pPr>
+    </w:p>
+    <w:p>
+      <w:pPr>
+        <w:jc w:val="center"/>
+        <w:rPr>
+          <w:b/>
+          <w:sz w:val="32"/>
+          <w:szCs w:val="32"/>
+        </w:rPr>
+      </w:pPr>
+    </w:p>
+    <w:p>
+      <w:pPr>
+        <w:jc w:val="center"/>
+        <w:rPr>
+          <w:b/>
+          <w:sz w:val="32"/>
+          <w:szCs w:val="32"/>
+        </w:rPr>
+      </w:pPr>
+    </w:p>
+    <w:p>
+      <w:pPr>
+        <w:jc w:val="center"/>
+        <w:rPr>
+          <w:b/>
+          <w:sz w:val="32"/>
+          <w:szCs w:val="32"/>
+        </w:rPr>
+      </w:pPr>
+    </w:p>
+    <w:p>
+      <w:pPr>
+        <w:jc w:val="center"/>
+        <w:rPr>
+          <w:b/>
+          <w:sz w:val="32"/>
+          <w:szCs w:val="32"/>
+        </w:rPr>
+      </w:pPr>
+      <w:r>
+        <w:rPr>
+          <w:b/>
+          <w:sz w:val="32"/>
+          <w:szCs w:val="32"/>
+        </w:rPr>
+        <w:t>IN</w:t>
+      </w:r>
+    </w:p>
+    <w:p>
+      <w:pPr>
+        <w:pStyle w:val="ListParagraph"/>
+        <w:numPr>
+          <w:ilvl w:val="0"/>
+          <w:numId w:val="6"/>
+        </w:numPr>
+        <w:rPr>
+          <w:sz w:val="32"/>
+          <w:szCs w:val="32"/>
+        </w:rPr>
+      </w:pPr>
+      <w:r>
+        <w:rPr>
+          <w:sz w:val="32"/>
+          <w:szCs w:val="32"/>
+        </w:rPr>
+        <w:t xml:space="preserve">Bu operator </w:t>
+      </w:r>
+      <w:r>
+        <w:rPr>
+          <w:sz w:val="32"/>
+          <w:szCs w:val="32"/>
+          <w:lang w:val="az-Latn-AZ"/>
+        </w:rPr>
+        <w:t xml:space="preserve">növü isə bir list içərisində filan dəyərlərin olub olmadığını yoxlamaq üçün istifadə olunur. Məsələn gəlin </w:t>
+      </w:r>
+      <w:r>
+        <w:rPr>
+          <w:b/>
+          <w:sz w:val="32"/>
+          <w:szCs w:val="32"/>
+          <w:lang w:val="az-Latn-AZ"/>
+        </w:rPr>
+        <w:t xml:space="preserve">cities </w:t>
+      </w:r>
+      <w:r>
+        <w:rPr>
+          <w:sz w:val="32"/>
+          <w:szCs w:val="32"/>
+          <w:lang w:val="az-Latn-AZ"/>
+        </w:rPr>
+        <w:t xml:space="preserve">table-mızdan </w:t>
+      </w:r>
+      <w:r>
+        <w:rPr>
+          <w:b/>
+          <w:sz w:val="32"/>
+          <w:szCs w:val="32"/>
+          <w:lang w:val="az-Latn-AZ"/>
+        </w:rPr>
+        <w:t xml:space="preserve">name </w:t>
+      </w:r>
+      <w:r>
+        <w:rPr>
+          <w:sz w:val="32"/>
+          <w:szCs w:val="32"/>
+          <w:lang w:val="az-Latn-AZ"/>
+        </w:rPr>
+        <w:t xml:space="preserve">sütununda </w:t>
+      </w:r>
+      <w:r>
+        <w:rPr>
+          <w:b/>
+          <w:sz w:val="32"/>
+          <w:szCs w:val="32"/>
+        </w:rPr>
+        <w:t xml:space="preserve">IN </w:t>
+      </w:r>
+      <w:proofErr w:type="spellStart"/>
+      <w:r>
+        <w:rPr>
+          <w:sz w:val="32"/>
+          <w:szCs w:val="32"/>
+        </w:rPr>
+        <w:t>operatoruna</w:t>
+      </w:r>
+      <w:proofErr w:type="spellEnd"/>
+      <w:r>
+        <w:rPr>
+          <w:sz w:val="32"/>
+          <w:szCs w:val="32"/>
+        </w:rPr>
+        <w:t xml:space="preserve"> </w:t>
+      </w:r>
+      <w:proofErr w:type="spellStart"/>
+      <w:r>
+        <w:rPr>
+          <w:sz w:val="32"/>
+          <w:szCs w:val="32"/>
+        </w:rPr>
+        <w:t>verilmiş</w:t>
+      </w:r>
+      <w:proofErr w:type="spellEnd"/>
+      <w:r>
+        <w:rPr>
+          <w:sz w:val="32"/>
+          <w:szCs w:val="32"/>
+        </w:rPr>
+        <w:t xml:space="preserve"> </w:t>
+      </w:r>
+      <w:proofErr w:type="spellStart"/>
+      <w:r>
+        <w:rPr>
+          <w:sz w:val="32"/>
+          <w:szCs w:val="32"/>
+        </w:rPr>
+        <w:t>dəyərlərin</w:t>
+      </w:r>
+      <w:proofErr w:type="spellEnd"/>
+      <w:r>
+        <w:rPr>
+          <w:sz w:val="32"/>
+          <w:szCs w:val="32"/>
+        </w:rPr>
+        <w:t xml:space="preserve"> </w:t>
+      </w:r>
+      <w:proofErr w:type="spellStart"/>
+      <w:r>
+        <w:rPr>
+          <w:sz w:val="32"/>
+          <w:szCs w:val="32"/>
+        </w:rPr>
+        <w:t>listdə</w:t>
+      </w:r>
+      <w:proofErr w:type="spellEnd"/>
+      <w:r>
+        <w:rPr>
+          <w:sz w:val="32"/>
+          <w:szCs w:val="32"/>
+        </w:rPr>
+        <w:t xml:space="preserve"> </w:t>
+      </w:r>
+      <w:proofErr w:type="spellStart"/>
+      <w:r>
+        <w:rPr>
+          <w:sz w:val="32"/>
+          <w:szCs w:val="32"/>
+        </w:rPr>
+        <w:t>olub</w:t>
+      </w:r>
+      <w:proofErr w:type="spellEnd"/>
+      <w:r>
+        <w:rPr>
+          <w:sz w:val="32"/>
+          <w:szCs w:val="32"/>
+        </w:rPr>
+        <w:t xml:space="preserve"> </w:t>
+      </w:r>
+      <w:proofErr w:type="spellStart"/>
+      <w:r>
+        <w:rPr>
+          <w:sz w:val="32"/>
+          <w:szCs w:val="32"/>
+        </w:rPr>
+        <w:t>olmadığını</w:t>
+      </w:r>
+      <w:proofErr w:type="spellEnd"/>
+      <w:r>
+        <w:rPr>
+          <w:sz w:val="32"/>
+          <w:szCs w:val="32"/>
+        </w:rPr>
+        <w:t xml:space="preserve"> </w:t>
+      </w:r>
+      <w:proofErr w:type="spellStart"/>
+      <w:r>
+        <w:rPr>
+          <w:sz w:val="32"/>
+          <w:szCs w:val="32"/>
+        </w:rPr>
+        <w:t>yoxlayan</w:t>
+      </w:r>
+      <w:proofErr w:type="spellEnd"/>
+      <w:r>
+        <w:rPr>
+          <w:sz w:val="32"/>
+          <w:szCs w:val="32"/>
+        </w:rPr>
+        <w:t xml:space="preserve"> </w:t>
+      </w:r>
+      <w:proofErr w:type="spellStart"/>
+      <w:r>
+        <w:rPr>
+          <w:sz w:val="32"/>
+          <w:szCs w:val="32"/>
+        </w:rPr>
+        <w:t>bir</w:t>
+      </w:r>
+      <w:proofErr w:type="spellEnd"/>
+      <w:r>
+        <w:rPr>
+          <w:sz w:val="32"/>
+          <w:szCs w:val="32"/>
+        </w:rPr>
+        <w:t xml:space="preserve"> query </w:t>
+      </w:r>
+      <w:proofErr w:type="spellStart"/>
+      <w:r>
+        <w:rPr>
+          <w:sz w:val="32"/>
+          <w:szCs w:val="32"/>
+        </w:rPr>
+        <w:t>yazaq</w:t>
+      </w:r>
+      <w:proofErr w:type="spellEnd"/>
+      <w:r>
+        <w:rPr>
+          <w:sz w:val="32"/>
+          <w:szCs w:val="32"/>
+        </w:rPr>
+        <w:t>.</w:t>
+      </w:r>
+    </w:p>
+    <w:p>
+      <w:pPr>
+        <w:rPr>
+          <w:sz w:val="32"/>
+          <w:szCs w:val="32"/>
+        </w:rPr>
+      </w:pPr>
+      <w:r>
+        <w:rPr>
+          <w:noProof/>
+          <w:sz w:val="32"/>
+          <w:szCs w:val="32"/>
+        </w:rPr>
+        <w:drawing>
+          <wp:anchor distT="0" distB="0" distL="114300" distR="114300" simplePos="0" relativeHeight="251662336" behindDoc="0" locked="0" layoutInCell="1" allowOverlap="1" wp14:anchorId="1C7C49F8" wp14:editId="54F86FA8">
+            <wp:simplePos x="0" y="0"/>
+            <wp:positionH relativeFrom="margin">
+              <wp:align>center</wp:align>
+            </wp:positionH>
+            <wp:positionV relativeFrom="paragraph">
+              <wp:posOffset>7620</wp:posOffset>
+            </wp:positionV>
+            <wp:extent cx="3589020" cy="1943100"/>
+            <wp:effectExtent l="0" t="0" r="0" b="0"/>
+            <wp:wrapSquare wrapText="bothSides"/>
+            <wp:docPr id="5" name="Picture 5"/>
+            <wp:cNvGraphicFramePr>
+              <a:graphicFrameLocks xmlns:a="http://schemas.openxmlformats.org/drawingml/2006/main" noChangeAspect="1"/>
+            </wp:cNvGraphicFramePr>
+            <a:graphic xmlns:a="http://schemas.openxmlformats.org/drawingml/2006/main">
+              <a:graphicData uri="http://schemas.openxmlformats.org/drawingml/2006/picture">
+                <pic:pic xmlns:pic="http://schemas.openxmlformats.org/drawingml/2006/picture">
+                  <pic:nvPicPr>
+                    <pic:cNvPr id="5" name="3.jpg"/>
+                    <pic:cNvPicPr/>
+                  </pic:nvPicPr>
+                  <pic:blipFill>
+                    <a:blip r:embed="rId10">
+                      <a:extLst>
+                        <a:ext uri="{28A0092B-C50C-407E-A947-70E740481C1C}">
+                          <a14:useLocalDpi xmlns:a14="http://schemas.microsoft.com/office/drawing/2010/main" val="0"/>
+                        </a:ext>
+                      </a:extLst>
+                    </a:blip>
+                    <a:stretch>
+                      <a:fillRect/>
+                    </a:stretch>
+                  </pic:blipFill>
+                  <pic:spPr>
+                    <a:xfrm>
+                      <a:off x="0" y="0"/>
+                      <a:ext cx="3589020" cy="1943100"/>
+                    </a:xfrm>
+                    <a:prstGeom prst="rect">
+                      <a:avLst/>
+                    </a:prstGeom>
+                  </pic:spPr>
+                </pic:pic>
+              </a:graphicData>
+            </a:graphic>
+          </wp:anchor>
+        </w:drawing>
+      </w:r>
+    </w:p>
+    <w:p>
+      <w:pPr>
+        <w:rPr>
+          <w:sz w:val="32"/>
+          <w:szCs w:val="32"/>
+        </w:rPr>
+      </w:pPr>
+    </w:p>
+    <w:p>
+      <w:pPr>
+        <w:rPr>
+          <w:sz w:val="32"/>
+          <w:szCs w:val="32"/>
+        </w:rPr>
+      </w:pPr>
+    </w:p>
+    <w:p>
+      <w:pPr>
+        <w:rPr>
+          <w:sz w:val="32"/>
+          <w:szCs w:val="32"/>
+        </w:rPr>
+      </w:pPr>
+    </w:p>
+    <w:p>
+      <w:pPr>
+        <w:rPr>
+          <w:sz w:val="32"/>
+          <w:szCs w:val="32"/>
+        </w:rPr>
+      </w:pPr>
+    </w:p>
+    <w:p>
+      <w:pPr>
+        <w:rPr>
+          <w:sz w:val="32"/>
+          <w:szCs w:val="32"/>
+        </w:rPr>
+      </w:pPr>
+    </w:p>
+    <w:p>
+      <w:pPr>
+        <w:rPr>
+          <w:sz w:val="32"/>
+          <w:szCs w:val="32"/>
+        </w:rPr>
+      </w:pPr>
+      <w:proofErr w:type="spellStart"/>
+      <w:r>
+        <w:rPr>
+          <w:sz w:val="32"/>
+          <w:szCs w:val="32"/>
+        </w:rPr>
+        <w:t>gördüyünüz</w:t>
+      </w:r>
+      <w:proofErr w:type="spellEnd"/>
+      <w:r>
+        <w:rPr>
+          <w:sz w:val="32"/>
+          <w:szCs w:val="32"/>
+        </w:rPr>
+        <w:t xml:space="preserve"> </w:t>
+      </w:r>
+      <w:proofErr w:type="spellStart"/>
+      <w:r>
+        <w:rPr>
+          <w:sz w:val="32"/>
+          <w:szCs w:val="32"/>
+        </w:rPr>
+        <w:t>kimi</w:t>
+      </w:r>
+      <w:proofErr w:type="spellEnd"/>
+      <w:r>
+        <w:rPr>
+          <w:sz w:val="32"/>
+          <w:szCs w:val="32"/>
+        </w:rPr>
+        <w:t xml:space="preserve">, </w:t>
+      </w:r>
+      <w:proofErr w:type="spellStart"/>
+      <w:r>
+        <w:rPr>
+          <w:sz w:val="32"/>
+          <w:szCs w:val="32"/>
+        </w:rPr>
+        <w:t>yuxarıdakı</w:t>
+      </w:r>
+      <w:proofErr w:type="spellEnd"/>
+      <w:r>
+        <w:rPr>
+          <w:sz w:val="32"/>
+          <w:szCs w:val="32"/>
+        </w:rPr>
+        <w:t xml:space="preserve"> </w:t>
+      </w:r>
+      <w:proofErr w:type="spellStart"/>
+      <w:r>
+        <w:rPr>
+          <w:sz w:val="32"/>
+          <w:szCs w:val="32"/>
+        </w:rPr>
+        <w:t>şəkildə</w:t>
+      </w:r>
+      <w:proofErr w:type="spellEnd"/>
+      <w:r>
+        <w:rPr>
+          <w:sz w:val="32"/>
+          <w:szCs w:val="32"/>
+        </w:rPr>
+        <w:t xml:space="preserve"> </w:t>
+      </w:r>
+      <w:proofErr w:type="spellStart"/>
+      <w:r>
+        <w:rPr>
+          <w:sz w:val="32"/>
+          <w:szCs w:val="32"/>
+        </w:rPr>
+        <w:t>olan</w:t>
+      </w:r>
+      <w:proofErr w:type="spellEnd"/>
+      <w:r>
+        <w:rPr>
+          <w:sz w:val="32"/>
+          <w:szCs w:val="32"/>
+        </w:rPr>
+        <w:t xml:space="preserve"> query </w:t>
+      </w:r>
+      <w:proofErr w:type="spellStart"/>
+      <w:r>
+        <w:rPr>
+          <w:sz w:val="32"/>
+          <w:szCs w:val="32"/>
+        </w:rPr>
+        <w:t>də</w:t>
+      </w:r>
+      <w:proofErr w:type="spellEnd"/>
+      <w:r>
+        <w:rPr>
+          <w:sz w:val="32"/>
+          <w:szCs w:val="32"/>
+        </w:rPr>
+        <w:t xml:space="preserve"> biz </w:t>
+      </w:r>
+      <w:r>
+        <w:rPr>
+          <w:b/>
+          <w:sz w:val="32"/>
+          <w:szCs w:val="32"/>
+        </w:rPr>
+        <w:t xml:space="preserve">IN </w:t>
+      </w:r>
+      <w:proofErr w:type="spellStart"/>
+      <w:r>
+        <w:rPr>
+          <w:sz w:val="32"/>
+          <w:szCs w:val="32"/>
+        </w:rPr>
+        <w:t>operatoruna</w:t>
+      </w:r>
+      <w:proofErr w:type="spellEnd"/>
+      <w:r>
+        <w:rPr>
+          <w:sz w:val="32"/>
+          <w:szCs w:val="32"/>
+        </w:rPr>
+        <w:t xml:space="preserve"> </w:t>
+      </w:r>
+      <w:proofErr w:type="spellStart"/>
+      <w:r>
+        <w:rPr>
+          <w:sz w:val="32"/>
+          <w:szCs w:val="32"/>
+        </w:rPr>
+        <w:t>dəyərlər</w:t>
+      </w:r>
+      <w:proofErr w:type="spellEnd"/>
+      <w:r>
+        <w:rPr>
+          <w:sz w:val="32"/>
+          <w:szCs w:val="32"/>
+        </w:rPr>
+        <w:t xml:space="preserve"> </w:t>
+      </w:r>
+      <w:proofErr w:type="spellStart"/>
+      <w:r>
+        <w:rPr>
+          <w:sz w:val="32"/>
+          <w:szCs w:val="32"/>
+        </w:rPr>
+        <w:t>verdik</w:t>
+      </w:r>
+      <w:proofErr w:type="spellEnd"/>
+      <w:r>
+        <w:rPr>
+          <w:sz w:val="32"/>
+          <w:szCs w:val="32"/>
+        </w:rPr>
+        <w:t xml:space="preserve"> </w:t>
+      </w:r>
+      <w:proofErr w:type="spellStart"/>
+      <w:r>
+        <w:rPr>
+          <w:sz w:val="32"/>
+          <w:szCs w:val="32"/>
+        </w:rPr>
+        <w:t>və</w:t>
+      </w:r>
+      <w:proofErr w:type="spellEnd"/>
+      <w:r>
+        <w:rPr>
+          <w:sz w:val="32"/>
+          <w:szCs w:val="32"/>
+        </w:rPr>
+        <w:t xml:space="preserve"> </w:t>
+      </w:r>
+      <w:proofErr w:type="spellStart"/>
+      <w:r>
+        <w:rPr>
+          <w:sz w:val="32"/>
+          <w:szCs w:val="32"/>
+        </w:rPr>
+        <w:t>nəticədə</w:t>
+      </w:r>
+      <w:proofErr w:type="spellEnd"/>
+      <w:r>
+        <w:rPr>
+          <w:sz w:val="32"/>
+          <w:szCs w:val="32"/>
+        </w:rPr>
+        <w:t xml:space="preserve"> </w:t>
+      </w:r>
+      <w:proofErr w:type="spellStart"/>
+      <w:r>
+        <w:rPr>
+          <w:sz w:val="32"/>
+          <w:szCs w:val="32"/>
+        </w:rPr>
+        <w:t>bu</w:t>
+      </w:r>
+      <w:proofErr w:type="spellEnd"/>
+      <w:r>
+        <w:rPr>
+          <w:sz w:val="32"/>
+          <w:szCs w:val="32"/>
+        </w:rPr>
+        <w:t xml:space="preserve"> </w:t>
+      </w:r>
+      <w:proofErr w:type="spellStart"/>
+      <w:r>
+        <w:rPr>
+          <w:sz w:val="32"/>
+          <w:szCs w:val="32"/>
+        </w:rPr>
+        <w:t>dəyərlərin</w:t>
+      </w:r>
+      <w:proofErr w:type="spellEnd"/>
+      <w:r>
+        <w:rPr>
+          <w:sz w:val="32"/>
+          <w:szCs w:val="32"/>
+        </w:rPr>
+        <w:t xml:space="preserve"> </w:t>
+      </w:r>
+      <w:proofErr w:type="spellStart"/>
+      <w:r>
+        <w:rPr>
+          <w:sz w:val="32"/>
+          <w:szCs w:val="32"/>
+        </w:rPr>
+        <w:t>bizim</w:t>
+      </w:r>
+      <w:proofErr w:type="spellEnd"/>
+      <w:r>
+        <w:rPr>
+          <w:sz w:val="32"/>
+          <w:szCs w:val="32"/>
+        </w:rPr>
+        <w:t xml:space="preserve"> </w:t>
+      </w:r>
+      <w:r>
+        <w:rPr>
+          <w:b/>
+          <w:sz w:val="32"/>
+          <w:szCs w:val="32"/>
+        </w:rPr>
+        <w:t xml:space="preserve">cities </w:t>
+      </w:r>
+      <w:r>
+        <w:rPr>
+          <w:sz w:val="32"/>
+          <w:szCs w:val="32"/>
+        </w:rPr>
+        <w:t>table-</w:t>
+      </w:r>
+      <w:proofErr w:type="spellStart"/>
+      <w:r>
+        <w:rPr>
+          <w:sz w:val="32"/>
+          <w:szCs w:val="32"/>
+        </w:rPr>
+        <w:t>ında</w:t>
+      </w:r>
+      <w:proofErr w:type="spellEnd"/>
+      <w:r>
+        <w:rPr>
+          <w:sz w:val="32"/>
+          <w:szCs w:val="32"/>
+        </w:rPr>
+        <w:t xml:space="preserve"> </w:t>
+      </w:r>
+      <w:r>
+        <w:rPr>
+          <w:b/>
+          <w:sz w:val="32"/>
+          <w:szCs w:val="32"/>
+        </w:rPr>
+        <w:t xml:space="preserve">name </w:t>
+      </w:r>
+      <w:proofErr w:type="spellStart"/>
+      <w:r>
+        <w:rPr>
+          <w:sz w:val="32"/>
+          <w:szCs w:val="32"/>
+        </w:rPr>
+        <w:t>sütununda</w:t>
+      </w:r>
+      <w:proofErr w:type="spellEnd"/>
+      <w:r>
+        <w:rPr>
+          <w:sz w:val="32"/>
+          <w:szCs w:val="32"/>
+        </w:rPr>
+        <w:t xml:space="preserve"> </w:t>
+      </w:r>
+      <w:proofErr w:type="spellStart"/>
+      <w:r>
+        <w:rPr>
+          <w:sz w:val="32"/>
+          <w:szCs w:val="32"/>
+        </w:rPr>
+        <w:t>olub</w:t>
+      </w:r>
+      <w:proofErr w:type="spellEnd"/>
+      <w:r>
+        <w:rPr>
+          <w:sz w:val="32"/>
+          <w:szCs w:val="32"/>
+        </w:rPr>
+        <w:t xml:space="preserve"> </w:t>
+      </w:r>
+      <w:proofErr w:type="spellStart"/>
+      <w:r>
+        <w:rPr>
+          <w:sz w:val="32"/>
+          <w:szCs w:val="32"/>
+        </w:rPr>
+        <w:t>olmadığını</w:t>
+      </w:r>
+      <w:proofErr w:type="spellEnd"/>
+      <w:r>
+        <w:rPr>
+          <w:sz w:val="32"/>
+          <w:szCs w:val="32"/>
+        </w:rPr>
+        <w:t xml:space="preserve"> </w:t>
+      </w:r>
+      <w:proofErr w:type="spellStart"/>
+      <w:r>
+        <w:rPr>
+          <w:sz w:val="32"/>
+          <w:szCs w:val="32"/>
+        </w:rPr>
+        <w:t>yoxlayaraq</w:t>
+      </w:r>
+      <w:proofErr w:type="spellEnd"/>
+      <w:r>
+        <w:rPr>
+          <w:sz w:val="32"/>
+          <w:szCs w:val="32"/>
+        </w:rPr>
+        <w:t xml:space="preserve"> </w:t>
+      </w:r>
+      <w:proofErr w:type="spellStart"/>
+      <w:r>
+        <w:rPr>
+          <w:sz w:val="32"/>
+          <w:szCs w:val="32"/>
+        </w:rPr>
+        <w:t>həmən</w:t>
+      </w:r>
+      <w:proofErr w:type="spellEnd"/>
+      <w:r>
+        <w:rPr>
+          <w:sz w:val="32"/>
+          <w:szCs w:val="32"/>
+        </w:rPr>
+        <w:t xml:space="preserve"> </w:t>
+      </w:r>
+      <w:proofErr w:type="spellStart"/>
+      <w:r>
+        <w:rPr>
+          <w:sz w:val="32"/>
+          <w:szCs w:val="32"/>
+        </w:rPr>
+        <w:t>dəyərlərə</w:t>
+      </w:r>
+      <w:proofErr w:type="spellEnd"/>
+      <w:r>
+        <w:rPr>
+          <w:sz w:val="32"/>
+          <w:szCs w:val="32"/>
+        </w:rPr>
+        <w:t xml:space="preserve"> </w:t>
+      </w:r>
+      <w:proofErr w:type="spellStart"/>
+      <w:r>
+        <w:rPr>
+          <w:sz w:val="32"/>
+          <w:szCs w:val="32"/>
+        </w:rPr>
+        <w:t>uyğun</w:t>
+      </w:r>
+      <w:proofErr w:type="spellEnd"/>
+      <w:r>
+        <w:rPr>
+          <w:sz w:val="32"/>
+          <w:szCs w:val="32"/>
+        </w:rPr>
+        <w:t xml:space="preserve"> </w:t>
+      </w:r>
+      <w:proofErr w:type="spellStart"/>
+      <w:r>
+        <w:rPr>
+          <w:sz w:val="32"/>
+          <w:szCs w:val="32"/>
+        </w:rPr>
+        <w:t>gələn</w:t>
+      </w:r>
+      <w:proofErr w:type="spellEnd"/>
+      <w:r>
+        <w:rPr>
+          <w:sz w:val="32"/>
+          <w:szCs w:val="32"/>
+        </w:rPr>
+        <w:t xml:space="preserve"> </w:t>
+      </w:r>
+      <w:proofErr w:type="spellStart"/>
+      <w:r>
+        <w:rPr>
+          <w:sz w:val="32"/>
+          <w:szCs w:val="32"/>
+        </w:rPr>
+        <w:t>sətirdəki</w:t>
+      </w:r>
+      <w:proofErr w:type="spellEnd"/>
+      <w:r>
+        <w:rPr>
+          <w:sz w:val="32"/>
+          <w:szCs w:val="32"/>
+        </w:rPr>
+        <w:t xml:space="preserve"> </w:t>
+      </w:r>
+      <w:proofErr w:type="spellStart"/>
+      <w:r>
+        <w:rPr>
+          <w:sz w:val="32"/>
+          <w:szCs w:val="32"/>
+        </w:rPr>
+        <w:t>məlumatları</w:t>
+      </w:r>
+      <w:proofErr w:type="spellEnd"/>
+      <w:r>
+        <w:rPr>
+          <w:sz w:val="32"/>
+          <w:szCs w:val="32"/>
+        </w:rPr>
+        <w:t xml:space="preserve"> </w:t>
+      </w:r>
+      <w:proofErr w:type="spellStart"/>
+      <w:r>
+        <w:rPr>
+          <w:sz w:val="32"/>
+          <w:szCs w:val="32"/>
+        </w:rPr>
+        <w:t>əldə</w:t>
+      </w:r>
+      <w:proofErr w:type="spellEnd"/>
+      <w:r>
+        <w:rPr>
+          <w:sz w:val="32"/>
+          <w:szCs w:val="32"/>
+        </w:rPr>
+        <w:t xml:space="preserve"> </w:t>
+      </w:r>
+      <w:proofErr w:type="spellStart"/>
+      <w:r>
+        <w:rPr>
+          <w:sz w:val="32"/>
+          <w:szCs w:val="32"/>
+        </w:rPr>
+        <w:t>etdik</w:t>
+      </w:r>
+      <w:proofErr w:type="spellEnd"/>
+      <w:r>
+        <w:rPr>
+          <w:sz w:val="32"/>
+          <w:szCs w:val="32"/>
+        </w:rPr>
+        <w:t>.</w:t>
+      </w:r>
+    </w:p>
+    <w:p>
+      <w:pPr>
+        <w:rPr>
+          <w:sz w:val="32"/>
+          <w:szCs w:val="32"/>
+        </w:rPr>
+      </w:pPr>
+    </w:p>
+    <w:p>
+      <w:pPr>
+        <w:jc w:val="center"/>
+        <w:rPr>
+          <w:b/>
+          <w:sz w:val="32"/>
+          <w:szCs w:val="32"/>
+        </w:rPr>
+      </w:pPr>
+      <w:r>
+        <w:rPr>
+          <w:b/>
+          <w:sz w:val="32"/>
+          <w:szCs w:val="32"/>
+        </w:rPr>
+        <w:t>NOT IN</w:t>
+      </w:r>
+    </w:p>
+    <w:p>
+      <w:pPr>
+        <w:pStyle w:val="ListParagraph"/>
+        <w:numPr>
+          <w:ilvl w:val="0"/>
+          <w:numId w:val="7"/>
+        </w:numPr>
+        <w:rPr>
+          <w:sz w:val="32"/>
+          <w:szCs w:val="32"/>
+        </w:rPr>
+      </w:pPr>
+      <w:r>
+        <w:rPr>
+          <w:noProof/>
+          <w:sz w:val="32"/>
+          <w:szCs w:val="32"/>
+        </w:rPr>
+        <w:drawing>
+          <wp:anchor distT="0" distB="0" distL="114300" distR="114300" simplePos="0" relativeHeight="251663360" behindDoc="0" locked="0" layoutInCell="1" allowOverlap="1" wp14:anchorId="1F8F9094" wp14:editId="11C821A1">
+            <wp:simplePos x="0" y="0"/>
+            <wp:positionH relativeFrom="margin">
+              <wp:align>center</wp:align>
+            </wp:positionH>
+            <wp:positionV relativeFrom="paragraph">
+              <wp:posOffset>635635</wp:posOffset>
+            </wp:positionV>
+            <wp:extent cx="4008120" cy="2057400"/>
+            <wp:effectExtent l="0" t="0" r="0" b="0"/>
+            <wp:wrapSquare wrapText="bothSides"/>
+            <wp:docPr id="6" name="Picture 6"/>
+            <wp:cNvGraphicFramePr>
+              <a:graphicFrameLocks xmlns:a="http://schemas.openxmlformats.org/drawingml/2006/main" noChangeAspect="1"/>
+            </wp:cNvGraphicFramePr>
+            <a:graphic xmlns:a="http://schemas.openxmlformats.org/drawingml/2006/main">
+              <a:graphicData uri="http://schemas.openxmlformats.org/drawingml/2006/picture">
+                <pic:pic xmlns:pic="http://schemas.openxmlformats.org/drawingml/2006/picture">
+                  <pic:nvPicPr>
+                    <pic:cNvPr id="6" name="4.jpg"/>
+                    <pic:cNvPicPr/>
+                  </pic:nvPicPr>
+                  <pic:blipFill>
+                    <a:blip r:embed="rId11">
+                      <a:extLst>
+                        <a:ext uri="{28A0092B-C50C-407E-A947-70E740481C1C}">
+                          <a14:useLocalDpi xmlns:a14="http://schemas.microsoft.com/office/drawing/2010/main" val="0"/>
+                        </a:ext>
+                      </a:extLst>
+                    </a:blip>
+                    <a:stretch>
+                      <a:fillRect/>
+                    </a:stretch>
+                  </pic:blipFill>
+                  <pic:spPr>
+                    <a:xfrm>
+                      <a:off x="0" y="0"/>
+                      <a:ext cx="4008120" cy="2057400"/>
+                    </a:xfrm>
+                    <a:prstGeom prst="rect">
+                      <a:avLst/>
+                    </a:prstGeom>
+                  </pic:spPr>
+                </pic:pic>
+              </a:graphicData>
+            </a:graphic>
+          </wp:anchor>
+        </w:drawing>
+      </w:r>
+      <w:r>
+        <w:rPr>
+          <w:sz w:val="32"/>
+          <w:szCs w:val="32"/>
+          <w:lang w:val="az-Latn-AZ"/>
+        </w:rPr>
+        <w:t xml:space="preserve">Həmçinin biz </w:t>
+      </w:r>
+      <w:r>
+        <w:rPr>
+          <w:b/>
+          <w:sz w:val="32"/>
+          <w:szCs w:val="32"/>
+        </w:rPr>
+        <w:t xml:space="preserve">IN </w:t>
+      </w:r>
+      <w:proofErr w:type="spellStart"/>
+      <w:r>
+        <w:rPr>
+          <w:sz w:val="32"/>
+          <w:szCs w:val="32"/>
+        </w:rPr>
+        <w:t>operatorunun</w:t>
+      </w:r>
+      <w:proofErr w:type="spellEnd"/>
+      <w:r>
+        <w:rPr>
+          <w:sz w:val="32"/>
+          <w:szCs w:val="32"/>
+        </w:rPr>
+        <w:t xml:space="preserve"> </w:t>
+      </w:r>
+      <w:r>
+        <w:rPr>
+          <w:sz w:val="32"/>
+          <w:szCs w:val="32"/>
+          <w:lang w:val="az-Latn-AZ"/>
+        </w:rPr>
+        <w:t>əksi olan vəziyyətidə istifadə edərək filterlama əməliyyatı apara bilərik. Məsələn:</w:t>
+      </w:r>
+    </w:p>
+    <w:p>
+      <w:pPr>
+        <w:rPr>
+          <w:sz w:val="32"/>
+          <w:szCs w:val="32"/>
+        </w:rPr>
+      </w:pPr>
+    </w:p>
+    <w:p>
+      <w:pPr>
+        <w:rPr>
+          <w:sz w:val="32"/>
+          <w:szCs w:val="32"/>
+        </w:rPr>
+      </w:pPr>
+    </w:p>
+    <w:p>
+      <w:pPr>
+        <w:rPr>
+          <w:sz w:val="32"/>
+          <w:szCs w:val="32"/>
+        </w:rPr>
+      </w:pPr>
+    </w:p>
+    <w:p>
+      <w:pPr>
+        <w:rPr>
+          <w:sz w:val="32"/>
+          <w:szCs w:val="32"/>
+        </w:rPr>
+      </w:pPr>
+    </w:p>
+    <w:p>
+      <w:pPr>
+        <w:rPr>
+          <w:sz w:val="32"/>
+          <w:szCs w:val="32"/>
+        </w:rPr>
+      </w:pPr>
+    </w:p>
+    <w:p>
+      <w:pPr>
+        <w:rPr>
+          <w:sz w:val="32"/>
+          <w:szCs w:val="32"/>
+        </w:rPr>
+      </w:pPr>
+    </w:p>
+    <w:p>
+      <w:pPr>
+        <w:rPr>
+          <w:sz w:val="32"/>
+          <w:szCs w:val="32"/>
+        </w:rPr>
+      </w:pPr>
+      <w:proofErr w:type="spellStart"/>
+      <w:r>
+        <w:rPr>
+          <w:sz w:val="32"/>
+          <w:szCs w:val="32"/>
+        </w:rPr>
+        <w:t>yuxarıdakı</w:t>
+      </w:r>
+      <w:proofErr w:type="spellEnd"/>
+      <w:r>
+        <w:rPr>
+          <w:sz w:val="32"/>
+          <w:szCs w:val="32"/>
+        </w:rPr>
+        <w:t xml:space="preserve"> </w:t>
+      </w:r>
+      <w:proofErr w:type="spellStart"/>
+      <w:r>
+        <w:rPr>
+          <w:sz w:val="32"/>
+          <w:szCs w:val="32"/>
+        </w:rPr>
+        <w:t>şəkildə</w:t>
+      </w:r>
+      <w:proofErr w:type="spellEnd"/>
+      <w:r>
+        <w:rPr>
+          <w:sz w:val="32"/>
+          <w:szCs w:val="32"/>
+        </w:rPr>
+        <w:t xml:space="preserve"> </w:t>
+      </w:r>
+      <w:proofErr w:type="spellStart"/>
+      <w:r>
+        <w:rPr>
+          <w:sz w:val="32"/>
+          <w:szCs w:val="32"/>
+        </w:rPr>
+        <w:t>olan</w:t>
+      </w:r>
+      <w:proofErr w:type="spellEnd"/>
+      <w:r>
+        <w:rPr>
+          <w:sz w:val="32"/>
+          <w:szCs w:val="32"/>
+        </w:rPr>
+        <w:t xml:space="preserve"> query </w:t>
+      </w:r>
+      <w:proofErr w:type="spellStart"/>
+      <w:r>
+        <w:rPr>
+          <w:sz w:val="32"/>
+          <w:szCs w:val="32"/>
+        </w:rPr>
+        <w:t>də</w:t>
+      </w:r>
+      <w:proofErr w:type="spellEnd"/>
+      <w:r>
+        <w:rPr>
+          <w:sz w:val="32"/>
+          <w:szCs w:val="32"/>
+        </w:rPr>
+        <w:t xml:space="preserve"> biz </w:t>
+      </w:r>
+      <w:proofErr w:type="spellStart"/>
+      <w:r>
+        <w:rPr>
+          <w:sz w:val="32"/>
+          <w:szCs w:val="32"/>
+        </w:rPr>
+        <w:t>bu</w:t>
+      </w:r>
+      <w:proofErr w:type="spellEnd"/>
+      <w:r>
+        <w:rPr>
+          <w:sz w:val="32"/>
+          <w:szCs w:val="32"/>
+        </w:rPr>
+        <w:t xml:space="preserve"> </w:t>
+      </w:r>
+      <w:proofErr w:type="spellStart"/>
+      <w:r>
+        <w:rPr>
+          <w:sz w:val="32"/>
+          <w:szCs w:val="32"/>
+        </w:rPr>
+        <w:t>dəfə</w:t>
+      </w:r>
+      <w:proofErr w:type="spellEnd"/>
+      <w:r>
+        <w:rPr>
+          <w:sz w:val="32"/>
+          <w:szCs w:val="32"/>
+        </w:rPr>
+        <w:t xml:space="preserve"> </w:t>
+      </w:r>
+      <w:proofErr w:type="spellStart"/>
+      <w:r>
+        <w:rPr>
+          <w:sz w:val="32"/>
+          <w:szCs w:val="32"/>
+        </w:rPr>
+        <w:t>əksi</w:t>
+      </w:r>
+      <w:proofErr w:type="spellEnd"/>
+      <w:r>
+        <w:rPr>
+          <w:sz w:val="32"/>
+          <w:szCs w:val="32"/>
+        </w:rPr>
+        <w:t xml:space="preserve"> </w:t>
+      </w:r>
+      <w:proofErr w:type="spellStart"/>
+      <w:r>
+        <w:rPr>
+          <w:sz w:val="32"/>
+          <w:szCs w:val="32"/>
+        </w:rPr>
+        <w:t>olan</w:t>
+      </w:r>
+      <w:proofErr w:type="spellEnd"/>
+      <w:r>
+        <w:rPr>
+          <w:sz w:val="32"/>
+          <w:szCs w:val="32"/>
+        </w:rPr>
+        <w:t xml:space="preserve"> </w:t>
+      </w:r>
+      <w:proofErr w:type="spellStart"/>
+      <w:r>
+        <w:rPr>
+          <w:sz w:val="32"/>
+          <w:szCs w:val="32"/>
+        </w:rPr>
+        <w:t>vəzziyəti</w:t>
+      </w:r>
+      <w:proofErr w:type="spellEnd"/>
+      <w:r>
+        <w:rPr>
+          <w:sz w:val="32"/>
+          <w:szCs w:val="32"/>
+        </w:rPr>
+        <w:t xml:space="preserve"> </w:t>
+      </w:r>
+      <w:proofErr w:type="spellStart"/>
+      <w:r>
+        <w:rPr>
+          <w:sz w:val="32"/>
+          <w:szCs w:val="32"/>
+        </w:rPr>
+        <w:t>yoxladıq</w:t>
+      </w:r>
+      <w:proofErr w:type="spellEnd"/>
+      <w:r>
+        <w:rPr>
+          <w:sz w:val="32"/>
+          <w:szCs w:val="32"/>
+        </w:rPr>
+        <w:t xml:space="preserve"> </w:t>
+      </w:r>
+      <w:proofErr w:type="spellStart"/>
+      <w:r>
+        <w:rPr>
+          <w:sz w:val="32"/>
+          <w:szCs w:val="32"/>
+        </w:rPr>
+        <w:t>yəni</w:t>
+      </w:r>
+      <w:proofErr w:type="spellEnd"/>
+      <w:r>
+        <w:rPr>
+          <w:sz w:val="32"/>
+          <w:szCs w:val="32"/>
+        </w:rPr>
+        <w:t xml:space="preserve"> </w:t>
+      </w:r>
+      <w:r>
+        <w:rPr>
+          <w:b/>
+          <w:sz w:val="32"/>
+          <w:szCs w:val="32"/>
+        </w:rPr>
+        <w:t xml:space="preserve">cities </w:t>
+      </w:r>
+      <w:r>
+        <w:rPr>
+          <w:sz w:val="32"/>
+          <w:szCs w:val="32"/>
+        </w:rPr>
+        <w:t>table-</w:t>
+      </w:r>
+      <w:proofErr w:type="spellStart"/>
+      <w:r>
+        <w:rPr>
+          <w:sz w:val="32"/>
+          <w:szCs w:val="32"/>
+        </w:rPr>
+        <w:t>ından</w:t>
+      </w:r>
+      <w:proofErr w:type="spellEnd"/>
+      <w:r>
+        <w:rPr>
+          <w:sz w:val="32"/>
+          <w:szCs w:val="32"/>
+        </w:rPr>
+        <w:t xml:space="preserve"> </w:t>
+      </w:r>
+      <w:r>
+        <w:rPr>
+          <w:b/>
+          <w:sz w:val="32"/>
+          <w:szCs w:val="32"/>
+        </w:rPr>
+        <w:t>name</w:t>
+      </w:r>
+      <w:r>
+        <w:rPr>
+          <w:sz w:val="32"/>
+          <w:szCs w:val="32"/>
+        </w:rPr>
+        <w:t xml:space="preserve"> </w:t>
+      </w:r>
+      <w:proofErr w:type="spellStart"/>
+      <w:r>
+        <w:rPr>
+          <w:sz w:val="32"/>
+          <w:szCs w:val="32"/>
+        </w:rPr>
+        <w:t>sütununda</w:t>
+      </w:r>
+      <w:proofErr w:type="spellEnd"/>
+      <w:r>
+        <w:rPr>
+          <w:sz w:val="32"/>
+          <w:szCs w:val="32"/>
+        </w:rPr>
+        <w:t xml:space="preserve"> </w:t>
+      </w:r>
+      <w:r>
+        <w:rPr>
+          <w:b/>
+          <w:sz w:val="32"/>
+          <w:szCs w:val="32"/>
+        </w:rPr>
+        <w:t xml:space="preserve">NOT IN </w:t>
+      </w:r>
+      <w:proofErr w:type="spellStart"/>
+      <w:r>
+        <w:rPr>
+          <w:sz w:val="32"/>
+          <w:szCs w:val="32"/>
+        </w:rPr>
+        <w:t>operatoruna</w:t>
+      </w:r>
+      <w:proofErr w:type="spellEnd"/>
+      <w:r>
+        <w:rPr>
+          <w:sz w:val="32"/>
+          <w:szCs w:val="32"/>
+        </w:rPr>
+        <w:t xml:space="preserve"> </w:t>
+      </w:r>
+      <w:proofErr w:type="spellStart"/>
+      <w:r>
+        <w:rPr>
+          <w:sz w:val="32"/>
+          <w:szCs w:val="32"/>
+        </w:rPr>
+        <w:t>verilmi</w:t>
+      </w:r>
+      <w:proofErr w:type="spellEnd"/>
+      <w:r>
+        <w:rPr>
+          <w:sz w:val="32"/>
+          <w:szCs w:val="32"/>
+          <w:lang w:val="az-Latn-AZ"/>
+        </w:rPr>
+        <w:t xml:space="preserve">ş dəyərlərə uyğun gələn sətirdəki məlumatları əldə etmiş olduq. Bu biraz baş qarışdırıcı ola bilər ilk dəfədən, nə qədər qəribə səslənsədə birşeyi bilmək lazımdır ki, </w:t>
+      </w:r>
+      <w:r>
+        <w:rPr>
+          <w:b/>
+          <w:sz w:val="32"/>
+          <w:szCs w:val="32"/>
+          <w:lang w:val="az-Latn-AZ"/>
+        </w:rPr>
+        <w:t xml:space="preserve">condition </w:t>
+      </w:r>
+      <w:r>
+        <w:rPr>
+          <w:sz w:val="32"/>
+          <w:szCs w:val="32"/>
+          <w:lang w:val="az-Latn-AZ"/>
+        </w:rPr>
+        <w:t xml:space="preserve">hissəsi inkar formasında olsa belə yenədə </w:t>
+      </w:r>
+      <w:r>
+        <w:rPr>
+          <w:b/>
+          <w:sz w:val="32"/>
+          <w:szCs w:val="32"/>
+          <w:lang w:val="az-Latn-AZ"/>
+        </w:rPr>
+        <w:t xml:space="preserve">true </w:t>
+      </w:r>
+      <w:r>
+        <w:rPr>
+          <w:sz w:val="32"/>
+          <w:szCs w:val="32"/>
+          <w:lang w:val="az-Latn-AZ"/>
+        </w:rPr>
+        <w:t xml:space="preserve">vəziyyətini almalıdır, hansıki </w:t>
+      </w:r>
+      <w:r>
+        <w:rPr>
+          <w:b/>
+          <w:sz w:val="32"/>
+          <w:szCs w:val="32"/>
+        </w:rPr>
+        <w:t>NOT IN</w:t>
+      </w:r>
+      <w:r>
+        <w:rPr>
+          <w:sz w:val="32"/>
+          <w:szCs w:val="32"/>
+        </w:rPr>
+        <w:t xml:space="preserve"> </w:t>
+      </w:r>
+      <w:proofErr w:type="spellStart"/>
+      <w:r>
+        <w:rPr>
+          <w:sz w:val="32"/>
+          <w:szCs w:val="32"/>
+        </w:rPr>
+        <w:t>burada</w:t>
+      </w:r>
+      <w:proofErr w:type="spellEnd"/>
+      <w:r>
+        <w:rPr>
+          <w:sz w:val="32"/>
+          <w:szCs w:val="32"/>
+        </w:rPr>
+        <w:t xml:space="preserve"> </w:t>
+      </w:r>
+      <w:proofErr w:type="spellStart"/>
+      <w:r>
+        <w:rPr>
+          <w:sz w:val="32"/>
+          <w:szCs w:val="32"/>
+        </w:rPr>
+        <w:t>inkar</w:t>
+      </w:r>
+      <w:proofErr w:type="spellEnd"/>
+      <w:r>
+        <w:rPr>
+          <w:sz w:val="32"/>
+          <w:szCs w:val="32"/>
+        </w:rPr>
+        <w:t xml:space="preserve"> </w:t>
+      </w:r>
+      <w:proofErr w:type="spellStart"/>
+      <w:r>
+        <w:rPr>
+          <w:sz w:val="32"/>
+          <w:szCs w:val="32"/>
+        </w:rPr>
+        <w:t>formasındadır</w:t>
+      </w:r>
+      <w:proofErr w:type="spellEnd"/>
+      <w:r>
+        <w:rPr>
+          <w:sz w:val="32"/>
+          <w:szCs w:val="32"/>
+        </w:rPr>
+        <w:t xml:space="preserve"> </w:t>
+      </w:r>
+      <w:proofErr w:type="spellStart"/>
+      <w:r>
+        <w:rPr>
+          <w:sz w:val="32"/>
+          <w:szCs w:val="32"/>
+        </w:rPr>
+        <w:t>ancaq</w:t>
+      </w:r>
+      <w:proofErr w:type="spellEnd"/>
+      <w:r>
+        <w:rPr>
+          <w:sz w:val="32"/>
+          <w:szCs w:val="32"/>
+        </w:rPr>
+        <w:t xml:space="preserve"> </w:t>
+      </w:r>
+      <w:proofErr w:type="spellStart"/>
+      <w:r>
+        <w:rPr>
+          <w:sz w:val="32"/>
+          <w:szCs w:val="32"/>
+        </w:rPr>
+        <w:t>yenədə</w:t>
+      </w:r>
+      <w:proofErr w:type="spellEnd"/>
+      <w:r>
+        <w:rPr>
+          <w:sz w:val="32"/>
+          <w:szCs w:val="32"/>
+        </w:rPr>
+        <w:t xml:space="preserve"> </w:t>
+      </w:r>
+      <w:r>
+        <w:rPr>
+          <w:b/>
+          <w:sz w:val="32"/>
+          <w:szCs w:val="32"/>
+        </w:rPr>
+        <w:t xml:space="preserve">true </w:t>
+      </w:r>
+      <w:proofErr w:type="spellStart"/>
+      <w:r>
+        <w:rPr>
+          <w:sz w:val="32"/>
+          <w:szCs w:val="32"/>
+        </w:rPr>
+        <w:t>olaraq</w:t>
+      </w:r>
+      <w:proofErr w:type="spellEnd"/>
+      <w:r>
+        <w:rPr>
+          <w:sz w:val="32"/>
+          <w:szCs w:val="32"/>
+        </w:rPr>
+        <w:t xml:space="preserve"> </w:t>
+      </w:r>
+      <w:proofErr w:type="spellStart"/>
+      <w:r>
+        <w:rPr>
+          <w:sz w:val="32"/>
+          <w:szCs w:val="32"/>
+        </w:rPr>
+        <w:t>qiymətləndirilib</w:t>
+      </w:r>
+      <w:proofErr w:type="spellEnd"/>
+      <w:r>
+        <w:rPr>
+          <w:sz w:val="32"/>
+          <w:szCs w:val="32"/>
+        </w:rPr>
+        <w:t xml:space="preserve"> </w:t>
+      </w:r>
+      <w:proofErr w:type="spellStart"/>
+      <w:r>
+        <w:rPr>
+          <w:sz w:val="32"/>
+          <w:szCs w:val="32"/>
+        </w:rPr>
+        <w:t>şərti</w:t>
+      </w:r>
+      <w:proofErr w:type="spellEnd"/>
+      <w:r>
+        <w:rPr>
+          <w:sz w:val="32"/>
+          <w:szCs w:val="32"/>
+        </w:rPr>
+        <w:t xml:space="preserve"> </w:t>
+      </w:r>
+      <w:proofErr w:type="spellStart"/>
+      <w:r>
+        <w:rPr>
+          <w:sz w:val="32"/>
+          <w:szCs w:val="32"/>
+        </w:rPr>
+        <w:t>ödəməli</w:t>
+      </w:r>
+      <w:proofErr w:type="spellEnd"/>
+      <w:r>
+        <w:rPr>
+          <w:sz w:val="32"/>
+          <w:szCs w:val="32"/>
+        </w:rPr>
+        <w:t xml:space="preserve"> </w:t>
+      </w:r>
+      <w:proofErr w:type="spellStart"/>
+      <w:r>
+        <w:rPr>
+          <w:sz w:val="32"/>
+          <w:szCs w:val="32"/>
+        </w:rPr>
+        <w:t>və</w:t>
+      </w:r>
+      <w:proofErr w:type="spellEnd"/>
+      <w:r>
+        <w:rPr>
+          <w:sz w:val="32"/>
+          <w:szCs w:val="32"/>
+        </w:rPr>
+        <w:t xml:space="preserve"> </w:t>
+      </w:r>
+      <w:proofErr w:type="spellStart"/>
+      <w:r>
+        <w:rPr>
+          <w:sz w:val="32"/>
+          <w:szCs w:val="32"/>
+        </w:rPr>
+        <w:t>həmən</w:t>
+      </w:r>
+      <w:proofErr w:type="spellEnd"/>
+      <w:r>
+        <w:rPr>
+          <w:sz w:val="32"/>
+          <w:szCs w:val="32"/>
+        </w:rPr>
+        <w:t xml:space="preserve"> </w:t>
+      </w:r>
+      <w:proofErr w:type="spellStart"/>
+      <w:r>
+        <w:rPr>
+          <w:sz w:val="32"/>
+          <w:szCs w:val="32"/>
+        </w:rPr>
+        <w:t>ödənilən</w:t>
+      </w:r>
+      <w:proofErr w:type="spellEnd"/>
+      <w:r>
+        <w:rPr>
+          <w:sz w:val="32"/>
+          <w:szCs w:val="32"/>
+        </w:rPr>
+        <w:t xml:space="preserve"> </w:t>
+      </w:r>
+      <w:proofErr w:type="spellStart"/>
+      <w:r>
+        <w:rPr>
+          <w:sz w:val="32"/>
+          <w:szCs w:val="32"/>
+        </w:rPr>
+        <w:t>şərt</w:t>
+      </w:r>
+      <w:proofErr w:type="spellEnd"/>
+      <w:r>
+        <w:rPr>
+          <w:sz w:val="32"/>
+          <w:szCs w:val="32"/>
+        </w:rPr>
+        <w:t xml:space="preserve"> </w:t>
+      </w:r>
+      <w:proofErr w:type="spellStart"/>
+      <w:r>
+        <w:rPr>
+          <w:sz w:val="32"/>
+          <w:szCs w:val="32"/>
+        </w:rPr>
+        <w:t>əsnasında</w:t>
+      </w:r>
+      <w:proofErr w:type="spellEnd"/>
+      <w:r>
+        <w:rPr>
+          <w:sz w:val="32"/>
+          <w:szCs w:val="32"/>
+        </w:rPr>
+        <w:t xml:space="preserve"> </w:t>
+      </w:r>
+      <w:proofErr w:type="spellStart"/>
+      <w:r>
+        <w:rPr>
+          <w:sz w:val="32"/>
+          <w:szCs w:val="32"/>
+        </w:rPr>
+        <w:t>bizə</w:t>
+      </w:r>
+      <w:proofErr w:type="spellEnd"/>
+      <w:r>
+        <w:rPr>
+          <w:sz w:val="32"/>
+          <w:szCs w:val="32"/>
+        </w:rPr>
+        <w:t xml:space="preserve"> </w:t>
+      </w:r>
+      <w:r>
+        <w:rPr>
+          <w:b/>
+          <w:sz w:val="32"/>
+          <w:szCs w:val="32"/>
+        </w:rPr>
+        <w:t xml:space="preserve">SELECT </w:t>
+      </w:r>
+      <w:r>
+        <w:rPr>
+          <w:sz w:val="32"/>
+          <w:szCs w:val="32"/>
+        </w:rPr>
+        <w:t xml:space="preserve">clause </w:t>
+      </w:r>
+      <w:proofErr w:type="spellStart"/>
+      <w:r>
+        <w:rPr>
+          <w:sz w:val="32"/>
+          <w:szCs w:val="32"/>
+        </w:rPr>
+        <w:t>içərisində</w:t>
+      </w:r>
+      <w:proofErr w:type="spellEnd"/>
+      <w:r>
+        <w:rPr>
+          <w:sz w:val="32"/>
+          <w:szCs w:val="32"/>
+        </w:rPr>
+        <w:t xml:space="preserve"> </w:t>
+      </w:r>
+      <w:proofErr w:type="spellStart"/>
+      <w:r>
+        <w:rPr>
+          <w:sz w:val="32"/>
+          <w:szCs w:val="32"/>
+        </w:rPr>
+        <w:t>yer</w:t>
+      </w:r>
+      <w:proofErr w:type="spellEnd"/>
+      <w:r>
+        <w:rPr>
+          <w:sz w:val="32"/>
+          <w:szCs w:val="32"/>
+        </w:rPr>
+        <w:t xml:space="preserve"> </w:t>
+      </w:r>
+      <w:proofErr w:type="spellStart"/>
+      <w:r>
+        <w:rPr>
+          <w:sz w:val="32"/>
+          <w:szCs w:val="32"/>
+        </w:rPr>
+        <w:t>alan</w:t>
+      </w:r>
+      <w:proofErr w:type="spellEnd"/>
+      <w:r>
+        <w:rPr>
+          <w:sz w:val="32"/>
+          <w:szCs w:val="32"/>
+        </w:rPr>
+        <w:t xml:space="preserve"> </w:t>
+      </w:r>
+      <w:proofErr w:type="spellStart"/>
+      <w:r>
+        <w:rPr>
+          <w:sz w:val="32"/>
+          <w:szCs w:val="32"/>
+        </w:rPr>
+        <w:t>sütunlardakı</w:t>
+      </w:r>
+      <w:proofErr w:type="spellEnd"/>
+      <w:r>
+        <w:rPr>
+          <w:sz w:val="32"/>
+          <w:szCs w:val="32"/>
+        </w:rPr>
+        <w:t xml:space="preserve"> </w:t>
+      </w:r>
+      <w:proofErr w:type="spellStart"/>
+      <w:r>
+        <w:rPr>
+          <w:sz w:val="32"/>
+          <w:szCs w:val="32"/>
+        </w:rPr>
+        <w:t>məlumatlar</w:t>
+      </w:r>
+      <w:proofErr w:type="spellEnd"/>
+      <w:r>
+        <w:rPr>
+          <w:sz w:val="32"/>
+          <w:szCs w:val="32"/>
+        </w:rPr>
+        <w:t xml:space="preserve"> </w:t>
+      </w:r>
+      <w:proofErr w:type="spellStart"/>
+      <w:r>
+        <w:rPr>
+          <w:sz w:val="32"/>
+          <w:szCs w:val="32"/>
+        </w:rPr>
+        <w:t>əldə</w:t>
+      </w:r>
+      <w:proofErr w:type="spellEnd"/>
+      <w:r>
+        <w:rPr>
+          <w:sz w:val="32"/>
+          <w:szCs w:val="32"/>
+        </w:rPr>
+        <w:t xml:space="preserve"> </w:t>
+      </w:r>
+      <w:proofErr w:type="spellStart"/>
+      <w:r>
+        <w:rPr>
+          <w:sz w:val="32"/>
+          <w:szCs w:val="32"/>
+        </w:rPr>
+        <w:t>olunaraq</w:t>
+      </w:r>
+      <w:proofErr w:type="spellEnd"/>
+      <w:r>
+        <w:rPr>
+          <w:sz w:val="32"/>
+          <w:szCs w:val="32"/>
+        </w:rPr>
+        <w:t xml:space="preserve"> </w:t>
+      </w:r>
+      <w:proofErr w:type="spellStart"/>
+      <w:r>
+        <w:rPr>
+          <w:sz w:val="32"/>
+          <w:szCs w:val="32"/>
+        </w:rPr>
+        <w:t>bir</w:t>
+      </w:r>
+      <w:proofErr w:type="spellEnd"/>
+      <w:r>
+        <w:rPr>
+          <w:sz w:val="32"/>
+          <w:szCs w:val="32"/>
+        </w:rPr>
+        <w:t xml:space="preserve"> </w:t>
+      </w:r>
+      <w:proofErr w:type="spellStart"/>
+      <w:r>
+        <w:rPr>
+          <w:sz w:val="32"/>
+          <w:szCs w:val="32"/>
+        </w:rPr>
+        <w:t>sətir</w:t>
+      </w:r>
+      <w:proofErr w:type="spellEnd"/>
+      <w:r>
+        <w:rPr>
+          <w:sz w:val="32"/>
+          <w:szCs w:val="32"/>
+        </w:rPr>
+        <w:t xml:space="preserve"> </w:t>
+      </w:r>
+      <w:proofErr w:type="spellStart"/>
+      <w:r>
+        <w:rPr>
+          <w:sz w:val="32"/>
+          <w:szCs w:val="32"/>
+        </w:rPr>
+        <w:t>rolunu</w:t>
+      </w:r>
+      <w:proofErr w:type="spellEnd"/>
+      <w:r>
+        <w:rPr>
+          <w:sz w:val="32"/>
+          <w:szCs w:val="32"/>
+        </w:rPr>
+        <w:t xml:space="preserve"> </w:t>
+      </w:r>
+      <w:proofErr w:type="spellStart"/>
+      <w:r>
+        <w:rPr>
+          <w:sz w:val="32"/>
+          <w:szCs w:val="32"/>
+        </w:rPr>
+        <w:t>alıb</w:t>
+      </w:r>
+      <w:proofErr w:type="spellEnd"/>
+      <w:r>
+        <w:rPr>
+          <w:sz w:val="32"/>
+          <w:szCs w:val="32"/>
+        </w:rPr>
+        <w:t xml:space="preserve"> </w:t>
+      </w:r>
+      <w:proofErr w:type="spellStart"/>
+      <w:r>
+        <w:rPr>
+          <w:sz w:val="32"/>
+          <w:szCs w:val="32"/>
+        </w:rPr>
+        <w:t>məlumatlar</w:t>
+      </w:r>
+      <w:proofErr w:type="spellEnd"/>
+      <w:r>
+        <w:rPr>
+          <w:sz w:val="32"/>
+          <w:szCs w:val="32"/>
+        </w:rPr>
+        <w:t xml:space="preserve"> </w:t>
+      </w:r>
+      <w:proofErr w:type="spellStart"/>
+      <w:r>
+        <w:rPr>
+          <w:sz w:val="32"/>
+          <w:szCs w:val="32"/>
+        </w:rPr>
+        <w:t>gətirilməlidir</w:t>
+      </w:r>
+      <w:proofErr w:type="spellEnd"/>
+      <w:r>
+        <w:rPr>
+          <w:sz w:val="32"/>
+          <w:szCs w:val="32"/>
+        </w:rPr>
+        <w:t>.</w:t>
+      </w:r>
+    </w:p>
+    <w:p>
+      <w:pPr>
+        <w:rPr>
+          <w:sz w:val="32"/>
+          <w:szCs w:val="32"/>
+        </w:rPr>
+      </w:pPr>
+    </w:p>
+    <w:p>
+      <w:pPr>
+        <w:jc w:val="center"/>
+        <w:rPr>
+          <w:b/>
+          <w:sz w:val="32"/>
+          <w:szCs w:val="32"/>
+        </w:rPr>
+      </w:pPr>
+      <w:r>
+        <w:rPr>
+          <w:b/>
+          <w:sz w:val="32"/>
+          <w:szCs w:val="32"/>
+        </w:rPr>
+        <w:t>Calculations in WHERE clauses</w:t>
+      </w:r>
+    </w:p>
+    <w:p>
+      <w:pPr>
+        <w:pStyle w:val="ListParagraph"/>
+        <w:numPr>
+          <w:ilvl w:val="0"/>
+          <w:numId w:val="8"/>
+        </w:numPr>
+        <w:rPr>
+          <w:sz w:val="32"/>
+          <w:szCs w:val="32"/>
+        </w:rPr>
+      </w:pPr>
+      <w:r>
+        <w:rPr>
+          <w:sz w:val="32"/>
+          <w:szCs w:val="32"/>
+          <w:lang w:val="az-Latn-AZ"/>
+        </w:rPr>
+        <w:t xml:space="preserve">Əvvəlki mövzularda yadınızdadırsa biz </w:t>
+      </w:r>
+      <w:r>
+        <w:rPr>
+          <w:b/>
+          <w:sz w:val="32"/>
+          <w:szCs w:val="32"/>
+          <w:lang w:val="az-Latn-AZ"/>
+        </w:rPr>
+        <w:t xml:space="preserve">SELECT </w:t>
+      </w:r>
+      <w:r>
+        <w:rPr>
+          <w:sz w:val="32"/>
+          <w:szCs w:val="32"/>
+          <w:lang w:val="az-Latn-AZ"/>
+        </w:rPr>
+        <w:t xml:space="preserve">clause-ında hesablama əməliyyatı əldə edərək də </w:t>
+      </w:r>
+      <w:r>
+        <w:rPr>
+          <w:b/>
+          <w:sz w:val="32"/>
+          <w:szCs w:val="32"/>
+          <w:lang w:val="az-Latn-AZ"/>
+        </w:rPr>
+        <w:t xml:space="preserve">cities </w:t>
+      </w:r>
+      <w:r>
+        <w:rPr>
+          <w:sz w:val="32"/>
+          <w:szCs w:val="32"/>
+          <w:lang w:val="az-Latn-AZ"/>
+        </w:rPr>
+        <w:t xml:space="preserve">table-ından məlumatları əldə etmişdik, bu proses həmçinin </w:t>
+      </w:r>
+      <w:r>
+        <w:rPr>
+          <w:b/>
+          <w:sz w:val="32"/>
+          <w:szCs w:val="32"/>
+        </w:rPr>
+        <w:t xml:space="preserve">WHERE </w:t>
+      </w:r>
+      <w:r>
+        <w:rPr>
+          <w:sz w:val="32"/>
+          <w:szCs w:val="32"/>
+        </w:rPr>
+        <w:t>clause-</w:t>
+      </w:r>
+      <w:r>
+        <w:rPr>
+          <w:sz w:val="32"/>
+          <w:szCs w:val="32"/>
+          <w:lang w:val="az-Latn-AZ"/>
+        </w:rPr>
+        <w:t>ındada mövcuddur.</w:t>
+      </w:r>
+    </w:p>
+    <w:p>
+      <w:pPr>
+        <w:rPr>
+          <w:sz w:val="32"/>
+          <w:szCs w:val="32"/>
+        </w:rPr>
+      </w:pPr>
+      <w:r>
+        <w:rPr>
+          <w:noProof/>
+          <w:sz w:val="32"/>
+          <w:szCs w:val="32"/>
+        </w:rPr>
+        <w:lastRenderedPageBreak/>
+        <w:drawing>
+          <wp:anchor distT="0" distB="0" distL="114300" distR="114300" simplePos="0" relativeHeight="251665408" behindDoc="0" locked="0" layoutInCell="1" allowOverlap="1" wp14:anchorId="30F1029C" wp14:editId="672B5020">
+            <wp:simplePos x="0" y="0"/>
+            <wp:positionH relativeFrom="column">
+              <wp:posOffset>617220</wp:posOffset>
+            </wp:positionH>
+            <wp:positionV relativeFrom="paragraph">
+              <wp:posOffset>0</wp:posOffset>
+            </wp:positionV>
+            <wp:extent cx="5113020" cy="2514600"/>
+            <wp:effectExtent l="0" t="0" r="0" b="0"/>
+            <wp:wrapSquare wrapText="bothSides"/>
+            <wp:docPr id="8" name="Picture 8"/>
+            <wp:cNvGraphicFramePr>
+              <a:graphicFrameLocks xmlns:a="http://schemas.openxmlformats.org/drawingml/2006/main" noChangeAspect="1"/>
+            </wp:cNvGraphicFramePr>
+            <a:graphic xmlns:a="http://schemas.openxmlformats.org/drawingml/2006/main">
+              <a:graphicData uri="http://schemas.openxmlformats.org/drawingml/2006/picture">
+                <pic:pic xmlns:pic="http://schemas.openxmlformats.org/drawingml/2006/picture">
+                  <pic:nvPicPr>
+                    <pic:cNvPr id="8" name="1.jpg"/>
+                    <pic:cNvPicPr/>
+                  </pic:nvPicPr>
+                  <pic:blipFill>
+                    <a:blip r:embed="rId12">
+                      <a:extLst>
+                        <a:ext uri="{28A0092B-C50C-407E-A947-70E740481C1C}">
+                          <a14:useLocalDpi xmlns:a14="http://schemas.microsoft.com/office/drawing/2010/main" val="0"/>
+                        </a:ext>
+                      </a:extLst>
+                    </a:blip>
+                    <a:stretch>
+                      <a:fillRect/>
+                    </a:stretch>
+                  </pic:blipFill>
+                  <pic:spPr>
+                    <a:xfrm>
+                      <a:off x="0" y="0"/>
+                      <a:ext cx="5113020" cy="2514600"/>
+                    </a:xfrm>
+                    <a:prstGeom prst="rect">
+                      <a:avLst/>
+                    </a:prstGeom>
+                  </pic:spPr>
+                </pic:pic>
+              </a:graphicData>
+            </a:graphic>
+          </wp:anchor>
+        </w:drawing>
+      </w:r>
+    </w:p>
+    <w:p>
+      <w:pPr>
+        <w:rPr>
+          <w:sz w:val="32"/>
+          <w:szCs w:val="32"/>
+        </w:rPr>
+      </w:pPr>
+    </w:p>
+    <w:p>
+      <w:pPr>
+        <w:rPr>
+          <w:sz w:val="32"/>
+          <w:szCs w:val="32"/>
+        </w:rPr>
+      </w:pPr>
+    </w:p>
+    <w:p>
+      <w:pPr>
+        <w:rPr>
+          <w:sz w:val="32"/>
+          <w:szCs w:val="32"/>
+        </w:rPr>
+      </w:pPr>
+    </w:p>
+    <w:p>
+      <w:pPr>
+        <w:rPr>
+          <w:sz w:val="32"/>
+          <w:szCs w:val="32"/>
+        </w:rPr>
+      </w:pPr>
+    </w:p>
+    <w:p>
+      <w:pPr>
+        <w:rPr>
+          <w:sz w:val="32"/>
+          <w:szCs w:val="32"/>
+        </w:rPr>
+      </w:pPr>
+    </w:p>
+    <w:p>
+      <w:pPr>
+        <w:rPr>
+          <w:sz w:val="32"/>
+          <w:szCs w:val="32"/>
+        </w:rPr>
+      </w:pPr>
+    </w:p>
+    <w:p>
+      <w:pPr>
+        <w:rPr>
+          <w:sz w:val="32"/>
+          <w:szCs w:val="32"/>
+        </w:rPr>
+      </w:pPr>
+      <w:r>
+        <w:rPr>
+          <w:noProof/>
+          <w:sz w:val="32"/>
+          <w:szCs w:val="32"/>
+        </w:rPr>
+        <w:drawing>
+          <wp:anchor distT="0" distB="0" distL="114300" distR="114300" simplePos="0" relativeHeight="251666432" behindDoc="0" locked="0" layoutInCell="1" allowOverlap="1" wp14:anchorId="2DB3F3BA" wp14:editId="0E013963">
+            <wp:simplePos x="0" y="0"/>
+            <wp:positionH relativeFrom="margin">
+              <wp:posOffset>579120</wp:posOffset>
+            </wp:positionH>
+            <wp:positionV relativeFrom="paragraph">
+              <wp:posOffset>325755</wp:posOffset>
+            </wp:positionV>
+            <wp:extent cx="5181600" cy="2194560"/>
+            <wp:effectExtent l="0" t="0" r="0" b="0"/>
+            <wp:wrapSquare wrapText="bothSides"/>
+            <wp:docPr id="9" name="Picture 9"/>
+            <wp:cNvGraphicFramePr>
+              <a:graphicFrameLocks xmlns:a="http://schemas.openxmlformats.org/drawingml/2006/main" noChangeAspect="1"/>
+            </wp:cNvGraphicFramePr>
+            <a:graphic xmlns:a="http://schemas.openxmlformats.org/drawingml/2006/main">
+              <a:graphicData uri="http://schemas.openxmlformats.org/drawingml/2006/picture">
+                <pic:pic xmlns:pic="http://schemas.openxmlformats.org/drawingml/2006/picture">
+                  <pic:nvPicPr>
+                    <pic:cNvPr id="9" name="2.jpg"/>
+                    <pic:cNvPicPr/>
+                  </pic:nvPicPr>
+                  <pic:blipFill>
+                    <a:blip r:embed="rId13">
+                      <a:extLst>
+                        <a:ext uri="{28A0092B-C50C-407E-A947-70E740481C1C}">
+                          <a14:useLocalDpi xmlns:a14="http://schemas.microsoft.com/office/drawing/2010/main" val="0"/>
+                        </a:ext>
+                      </a:extLst>
+                    </a:blip>
+                    <a:stretch>
+                      <a:fillRect/>
+                    </a:stretch>
+                  </pic:blipFill>
+                  <pic:spPr>
+                    <a:xfrm>
+                      <a:off x="0" y="0"/>
+                      <a:ext cx="5181600" cy="2194560"/>
+                    </a:xfrm>
+                    <a:prstGeom prst="rect">
+                      <a:avLst/>
+                    </a:prstGeom>
+                  </pic:spPr>
+                </pic:pic>
+              </a:graphicData>
+            </a:graphic>
+          </wp:anchor>
+        </w:drawing>
+      </w:r>
+    </w:p>
+    <w:p>
+      <w:pPr>
+        <w:rPr>
+          <w:sz w:val="32"/>
+          <w:szCs w:val="32"/>
+        </w:rPr>
+      </w:pPr>
+    </w:p>
+    <w:p>
+      <w:pPr>
+        <w:rPr>
+          <w:sz w:val="32"/>
+          <w:szCs w:val="32"/>
+        </w:rPr>
+      </w:pPr>
+    </w:p>
+    <w:p>
+      <w:pPr>
+        <w:rPr>
+          <w:sz w:val="32"/>
+          <w:szCs w:val="32"/>
+        </w:rPr>
+      </w:pPr>
+    </w:p>
+    <w:p>
+      <w:pPr>
+        <w:rPr>
+          <w:sz w:val="32"/>
+          <w:szCs w:val="32"/>
+        </w:rPr>
+      </w:pPr>
+    </w:p>
+    <w:p>
+      <w:pPr>
+        <w:rPr>
+          <w:sz w:val="32"/>
+          <w:szCs w:val="32"/>
+        </w:rPr>
+      </w:pPr>
+    </w:p>
+    <w:p>
+      <w:pPr>
+        <w:rPr>
+          <w:sz w:val="32"/>
+          <w:szCs w:val="32"/>
+        </w:rPr>
+      </w:pPr>
+    </w:p>
+    <w:p>
+      <w:pPr>
+        <w:rPr>
+          <w:sz w:val="32"/>
+          <w:szCs w:val="32"/>
+        </w:rPr>
+      </w:pPr>
+    </w:p>
+    <w:p>
+      <w:pPr>
+        <w:rPr>
+          <w:sz w:val="32"/>
+          <w:szCs w:val="32"/>
+        </w:rPr>
+      </w:pPr>
+      <w:r>
+        <w:rPr>
+          <w:sz w:val="32"/>
+          <w:szCs w:val="32"/>
+          <w:lang w:val="az-Latn-AZ"/>
+        </w:rPr>
+        <w:t xml:space="preserve">gördüyümüz kimi, yuxarıdakı query də biz hesablama əməliyyatını həmçinin </w:t>
+      </w:r>
+      <w:r>
+        <w:rPr>
+          <w:b/>
+          <w:sz w:val="32"/>
+          <w:szCs w:val="32"/>
+        </w:rPr>
+        <w:t xml:space="preserve">WHERE </w:t>
+      </w:r>
+      <w:r>
+        <w:rPr>
+          <w:sz w:val="32"/>
+          <w:szCs w:val="32"/>
+        </w:rPr>
+        <w:t>clause</w:t>
+      </w:r>
+      <w:r>
+        <w:rPr>
+          <w:sz w:val="32"/>
+          <w:szCs w:val="32"/>
+          <w:lang w:val="az-Latn-AZ"/>
+        </w:rPr>
+        <w:t xml:space="preserve">-ındada etmiş olduq və burada demiş oluruq ki, bizə </w:t>
+      </w:r>
+      <w:r>
+        <w:rPr>
+          <w:b/>
+          <w:sz w:val="32"/>
+          <w:szCs w:val="32"/>
+          <w:lang w:val="az-Latn-AZ"/>
+        </w:rPr>
+        <w:t xml:space="preserve">cities </w:t>
+      </w:r>
+      <w:r>
+        <w:rPr>
+          <w:sz w:val="32"/>
+          <w:szCs w:val="32"/>
+          <w:lang w:val="az-Latn-AZ"/>
+        </w:rPr>
+        <w:t xml:space="preserve">table-ından </w:t>
+      </w:r>
+      <w:r>
+        <w:rPr>
+          <w:b/>
+          <w:sz w:val="32"/>
+          <w:szCs w:val="32"/>
+        </w:rPr>
+        <w:t xml:space="preserve">population </w:t>
+      </w:r>
+      <w:proofErr w:type="spellStart"/>
+      <w:r>
+        <w:rPr>
+          <w:sz w:val="32"/>
+          <w:szCs w:val="32"/>
+        </w:rPr>
+        <w:t>və</w:t>
+      </w:r>
+      <w:proofErr w:type="spellEnd"/>
+      <w:r>
+        <w:rPr>
+          <w:sz w:val="32"/>
+          <w:szCs w:val="32"/>
+        </w:rPr>
+        <w:t xml:space="preserve"> </w:t>
+      </w:r>
+      <w:r>
+        <w:rPr>
+          <w:b/>
+          <w:sz w:val="32"/>
+          <w:szCs w:val="32"/>
+        </w:rPr>
+        <w:t>are</w:t>
       </w:r>
       <w:bookmarkStart w:id="0" w:name="_GoBack"/>
       <w:bookmarkEnd w:id="0"/>
       <w:r>
         <w:rPr>
-          <w:sz w:val="32"/>
-          <w:szCs w:val="32"/>
-        </w:rPr>
-        <w:t xml:space="preserve"> </w:t>
+          <w:b/>
+          <w:sz w:val="32"/>
+          <w:szCs w:val="32"/>
+        </w:rPr>
+        <w:t xml:space="preserve">a </w:t>
+      </w:r>
+      <w:proofErr w:type="spellStart"/>
+      <w:r>
+        <w:rPr>
+          <w:sz w:val="32"/>
+          <w:szCs w:val="32"/>
+        </w:rPr>
+        <w:t>sütunlarının</w:t>
+      </w:r>
+      <w:proofErr w:type="spellEnd"/>
+      <w:r>
+        <w:rPr>
+          <w:sz w:val="32"/>
+          <w:szCs w:val="32"/>
+        </w:rPr>
+        <w:t xml:space="preserve"> </w:t>
+      </w:r>
+      <w:proofErr w:type="spellStart"/>
+      <w:r>
+        <w:rPr>
+          <w:sz w:val="32"/>
+          <w:szCs w:val="32"/>
+        </w:rPr>
+        <w:t>dəyərlərinin</w:t>
+      </w:r>
+      <w:proofErr w:type="spellEnd"/>
+      <w:r>
+        <w:rPr>
+          <w:sz w:val="32"/>
+          <w:szCs w:val="32"/>
+        </w:rPr>
+        <w:t xml:space="preserve"> </w:t>
+      </w:r>
+      <w:proofErr w:type="spellStart"/>
+      <w:r>
+        <w:rPr>
+          <w:sz w:val="32"/>
+          <w:szCs w:val="32"/>
+        </w:rPr>
+        <w:t>bölünməsindən</w:t>
+      </w:r>
+      <w:proofErr w:type="spellEnd"/>
+      <w:r>
+        <w:rPr>
+          <w:sz w:val="32"/>
+          <w:szCs w:val="32"/>
+        </w:rPr>
+        <w:t xml:space="preserve"> </w:t>
+      </w:r>
+      <w:proofErr w:type="spellStart"/>
+      <w:r>
+        <w:rPr>
+          <w:sz w:val="32"/>
+          <w:szCs w:val="32"/>
+        </w:rPr>
+        <w:t>alınan</w:t>
+      </w:r>
+      <w:proofErr w:type="spellEnd"/>
+      <w:r>
+        <w:rPr>
+          <w:sz w:val="32"/>
+          <w:szCs w:val="32"/>
+        </w:rPr>
+        <w:t xml:space="preserve"> </w:t>
+      </w:r>
+      <w:proofErr w:type="spellStart"/>
+      <w:r>
+        <w:rPr>
+          <w:sz w:val="32"/>
+          <w:szCs w:val="32"/>
+        </w:rPr>
+        <w:t>dəyəri</w:t>
+      </w:r>
+      <w:proofErr w:type="spellEnd"/>
+      <w:r>
+        <w:rPr>
+          <w:sz w:val="32"/>
+          <w:szCs w:val="32"/>
+        </w:rPr>
+        <w:t xml:space="preserve"> 6000 </w:t>
+      </w:r>
+      <w:proofErr w:type="spellStart"/>
+      <w:r>
+        <w:rPr>
+          <w:sz w:val="32"/>
+          <w:szCs w:val="32"/>
+        </w:rPr>
+        <w:t>dən</w:t>
+      </w:r>
+      <w:proofErr w:type="spellEnd"/>
+      <w:r>
+        <w:rPr>
+          <w:sz w:val="32"/>
+          <w:szCs w:val="32"/>
+        </w:rPr>
+        <w:t xml:space="preserve"> </w:t>
+      </w:r>
+      <w:proofErr w:type="spellStart"/>
+      <w:r>
+        <w:rPr>
+          <w:sz w:val="32"/>
+          <w:szCs w:val="32"/>
+        </w:rPr>
+        <w:t>böyük</w:t>
+      </w:r>
+      <w:proofErr w:type="spellEnd"/>
+      <w:r>
+        <w:rPr>
+          <w:sz w:val="32"/>
+          <w:szCs w:val="32"/>
+        </w:rPr>
+        <w:t xml:space="preserve"> </w:t>
+      </w:r>
+      <w:proofErr w:type="spellStart"/>
+      <w:r>
+        <w:rPr>
+          <w:sz w:val="32"/>
+          <w:szCs w:val="32"/>
+        </w:rPr>
+        <w:t>olan</w:t>
+      </w:r>
+      <w:proofErr w:type="spellEnd"/>
+      <w:r>
+        <w:rPr>
+          <w:sz w:val="32"/>
+          <w:szCs w:val="32"/>
+        </w:rPr>
+        <w:t xml:space="preserve"> </w:t>
+      </w:r>
+      <w:proofErr w:type="spellStart"/>
+      <w:r>
+        <w:rPr>
+          <w:sz w:val="32"/>
+          <w:szCs w:val="32"/>
+        </w:rPr>
+        <w:t>sətirdəki</w:t>
+      </w:r>
+      <w:proofErr w:type="spellEnd"/>
+      <w:r>
+        <w:rPr>
+          <w:sz w:val="32"/>
+          <w:szCs w:val="32"/>
+        </w:rPr>
+        <w:t xml:space="preserve"> </w:t>
+      </w:r>
+      <w:r>
+        <w:rPr>
+          <w:b/>
+          <w:sz w:val="32"/>
+          <w:szCs w:val="32"/>
+        </w:rPr>
+        <w:t xml:space="preserve">name </w:t>
+      </w:r>
+      <w:proofErr w:type="spellStart"/>
+      <w:r>
+        <w:rPr>
+          <w:sz w:val="32"/>
+          <w:szCs w:val="32"/>
+        </w:rPr>
+        <w:t>və</w:t>
+      </w:r>
+      <w:proofErr w:type="spellEnd"/>
+      <w:r>
+        <w:rPr>
+          <w:sz w:val="32"/>
+          <w:szCs w:val="32"/>
+        </w:rPr>
+        <w:t xml:space="preserve"> </w:t>
+      </w:r>
+      <w:proofErr w:type="spellStart"/>
+      <w:r>
+        <w:rPr>
+          <w:b/>
+          <w:sz w:val="32"/>
+          <w:szCs w:val="32"/>
+        </w:rPr>
+        <w:t>population_destiny</w:t>
+      </w:r>
+      <w:proofErr w:type="spellEnd"/>
+      <w:r>
+        <w:rPr>
+          <w:sz w:val="32"/>
+          <w:szCs w:val="32"/>
+        </w:rPr>
+        <w:t xml:space="preserve"> </w:t>
+      </w:r>
+      <w:proofErr w:type="spellStart"/>
+      <w:r>
+        <w:rPr>
+          <w:sz w:val="32"/>
+          <w:szCs w:val="32"/>
+        </w:rPr>
+        <w:t>sütunundakı</w:t>
+      </w:r>
+      <w:proofErr w:type="spellEnd"/>
+      <w:r>
+        <w:rPr>
+          <w:sz w:val="32"/>
+          <w:szCs w:val="32"/>
+        </w:rPr>
+        <w:t xml:space="preserve"> </w:t>
+      </w:r>
+      <w:proofErr w:type="spellStart"/>
+      <w:r>
+        <w:rPr>
+          <w:sz w:val="32"/>
+          <w:szCs w:val="32"/>
+        </w:rPr>
+        <w:t>dəyərləri</w:t>
+      </w:r>
+      <w:proofErr w:type="spellEnd"/>
+      <w:r>
+        <w:rPr>
+          <w:sz w:val="32"/>
+          <w:szCs w:val="32"/>
+        </w:rPr>
+        <w:t xml:space="preserve"> </w:t>
+      </w:r>
+      <w:proofErr w:type="spellStart"/>
+      <w:r>
+        <w:rPr>
+          <w:sz w:val="32"/>
+          <w:szCs w:val="32"/>
+        </w:rPr>
+        <w:t>bir</w:t>
+      </w:r>
+      <w:proofErr w:type="spellEnd"/>
+      <w:r>
+        <w:rPr>
+          <w:sz w:val="32"/>
+          <w:szCs w:val="32"/>
+        </w:rPr>
+        <w:t xml:space="preserve"> </w:t>
+      </w:r>
+      <w:proofErr w:type="spellStart"/>
+      <w:r>
+        <w:rPr>
+          <w:sz w:val="32"/>
+          <w:szCs w:val="32"/>
+        </w:rPr>
+        <w:t>sətirdə</w:t>
+      </w:r>
+      <w:proofErr w:type="spellEnd"/>
+      <w:r>
+        <w:rPr>
+          <w:sz w:val="32"/>
+          <w:szCs w:val="32"/>
+        </w:rPr>
+        <w:t xml:space="preserve"> </w:t>
+      </w:r>
+      <w:proofErr w:type="spellStart"/>
+      <w:r>
+        <w:rPr>
+          <w:sz w:val="32"/>
+          <w:szCs w:val="32"/>
+        </w:rPr>
+        <w:t>toplayıb</w:t>
+      </w:r>
+      <w:proofErr w:type="spellEnd"/>
+      <w:r>
+        <w:rPr>
+          <w:sz w:val="32"/>
+          <w:szCs w:val="32"/>
+        </w:rPr>
+        <w:t xml:space="preserve"> </w:t>
+      </w:r>
+      <w:proofErr w:type="spellStart"/>
+      <w:r>
+        <w:rPr>
+          <w:sz w:val="32"/>
+          <w:szCs w:val="32"/>
+        </w:rPr>
+        <w:t>məlumatlarını</w:t>
+      </w:r>
+      <w:proofErr w:type="spellEnd"/>
+      <w:r>
+        <w:rPr>
+          <w:sz w:val="32"/>
+          <w:szCs w:val="32"/>
+        </w:rPr>
+        <w:t xml:space="preserve"> </w:t>
+      </w:r>
+      <w:proofErr w:type="spellStart"/>
+      <w:r>
+        <w:rPr>
+          <w:sz w:val="32"/>
+          <w:szCs w:val="32"/>
+        </w:rPr>
+        <w:t>gətir</w:t>
+      </w:r>
+      <w:proofErr w:type="spellEnd"/>
+      <w:r>
+        <w:rPr>
+          <w:sz w:val="32"/>
+          <w:szCs w:val="32"/>
+        </w:rPr>
+        <w:t>.</w:t>
       </w:r>
     </w:p>
     <w:sectPr>
@@ -2699,7 +6058,7 @@
   <w:abstractNum w:abstractNumId="1" w15:restartNumberingAfterBreak="0">
     <w:nsid w:val="190C0451"/>
     <w:multiLevelType w:val="hybridMultilevel"/>
-    <w:tmpl w:val="24DEC924"/>
+    <w:tmpl w:val="B0ECD650"/>
     <w:lvl w:ilvl="0" w:tplc="0409000F">
       <w:start w:val="1"/>
       <w:numFmt w:val="decimal"/>
@@ -2896,6 +6255,350 @@
     </w:lvl>
   </w:abstractNum>
   <w:abstractNum w:abstractNumId="3" w15:restartNumberingAfterBreak="0">
+    <w:nsid w:val="38F25BE4"/>
+    <w:multiLevelType w:val="hybridMultilevel"/>
+    <w:tmpl w:val="0E3ED956"/>
+    <w:lvl w:ilvl="0" w:tplc="0409000F">
+      <w:start w:val="1"/>
+      <w:numFmt w:val="decimal"/>
+      <w:lvlText w:val="%1."/>
+      <w:lvlJc w:val="left"/>
+      <w:pPr>
+        <w:ind w:left="720" w:hanging="360"/>
+      </w:pPr>
+    </w:lvl>
+    <w:lvl w:ilvl="1" w:tplc="04090019" w:tentative="1">
+      <w:start w:val="1"/>
+      <w:numFmt w:val="lowerLetter"/>
+      <w:lvlText w:val="%2."/>
+      <w:lvlJc w:val="left"/>
+      <w:pPr>
+        <w:ind w:left="1440" w:hanging="360"/>
+      </w:pPr>
+    </w:lvl>
+    <w:lvl w:ilvl="2" w:tplc="0409001B" w:tentative="1">
+      <w:start w:val="1"/>
+      <w:numFmt w:val="lowerRoman"/>
+      <w:lvlText w:val="%3."/>
+      <w:lvlJc w:val="right"/>
+      <w:pPr>
+        <w:ind w:left="2160" w:hanging="180"/>
+      </w:pPr>
+    </w:lvl>
+    <w:lvl w:ilvl="3" w:tplc="0409000F" w:tentative="1">
+      <w:start w:val="1"/>
+      <w:numFmt w:val="decimal"/>
+      <w:lvlText w:val="%4."/>
+      <w:lvlJc w:val="left"/>
+      <w:pPr>
+        <w:ind w:left="2880" w:hanging="360"/>
+      </w:pPr>
+    </w:lvl>
+    <w:lvl w:ilvl="4" w:tplc="04090019" w:tentative="1">
+      <w:start w:val="1"/>
+      <w:numFmt w:val="lowerLetter"/>
+      <w:lvlText w:val="%5."/>
+      <w:lvlJc w:val="left"/>
+      <w:pPr>
+        <w:ind w:left="3600" w:hanging="360"/>
+      </w:pPr>
+    </w:lvl>
+    <w:lvl w:ilvl="5" w:tplc="0409001B" w:tentative="1">
+      <w:start w:val="1"/>
+      <w:numFmt w:val="lowerRoman"/>
+      <w:lvlText w:val="%6."/>
+      <w:lvlJc w:val="right"/>
+      <w:pPr>
+        <w:ind w:left="4320" w:hanging="180"/>
+      </w:pPr>
+    </w:lvl>
+    <w:lvl w:ilvl="6" w:tplc="0409000F" w:tentative="1">
+      <w:start w:val="1"/>
+      <w:numFmt w:val="decimal"/>
+      <w:lvlText w:val="%7."/>
+      <w:lvlJc w:val="left"/>
+      <w:pPr>
+        <w:ind w:left="5040" w:hanging="360"/>
+      </w:pPr>
+    </w:lvl>
+    <w:lvl w:ilvl="7" w:tplc="04090019" w:tentative="1">
+      <w:start w:val="1"/>
+      <w:numFmt w:val="lowerLetter"/>
+      <w:lvlText w:val="%8."/>
+      <w:lvlJc w:val="left"/>
+      <w:pPr>
+        <w:ind w:left="5760" w:hanging="360"/>
+      </w:pPr>
+    </w:lvl>
+    <w:lvl w:ilvl="8" w:tplc="0409001B" w:tentative="1">
+      <w:start w:val="1"/>
+      <w:numFmt w:val="lowerRoman"/>
+      <w:lvlText w:val="%9."/>
+      <w:lvlJc w:val="right"/>
+      <w:pPr>
+        <w:ind w:left="6480" w:hanging="180"/>
+      </w:pPr>
+    </w:lvl>
+  </w:abstractNum>
+  <w:abstractNum w:abstractNumId="4" w15:restartNumberingAfterBreak="0">
+    <w:nsid w:val="5DA131A8"/>
+    <w:multiLevelType w:val="hybridMultilevel"/>
+    <w:tmpl w:val="DC2ADA46"/>
+    <w:lvl w:ilvl="0" w:tplc="0409000F">
+      <w:start w:val="1"/>
+      <w:numFmt w:val="decimal"/>
+      <w:lvlText w:val="%1."/>
+      <w:lvlJc w:val="left"/>
+      <w:pPr>
+        <w:ind w:left="720" w:hanging="360"/>
+      </w:pPr>
+    </w:lvl>
+    <w:lvl w:ilvl="1" w:tplc="04090019" w:tentative="1">
+      <w:start w:val="1"/>
+      <w:numFmt w:val="lowerLetter"/>
+      <w:lvlText w:val="%2."/>
+      <w:lvlJc w:val="left"/>
+      <w:pPr>
+        <w:ind w:left="1440" w:hanging="360"/>
+      </w:pPr>
+    </w:lvl>
+    <w:lvl w:ilvl="2" w:tplc="0409001B" w:tentative="1">
+      <w:start w:val="1"/>
+      <w:numFmt w:val="lowerRoman"/>
+      <w:lvlText w:val="%3."/>
+      <w:lvlJc w:val="right"/>
+      <w:pPr>
+        <w:ind w:left="2160" w:hanging="180"/>
+      </w:pPr>
+    </w:lvl>
+    <w:lvl w:ilvl="3" w:tplc="0409000F" w:tentative="1">
+      <w:start w:val="1"/>
+      <w:numFmt w:val="decimal"/>
+      <w:lvlText w:val="%4."/>
+      <w:lvlJc w:val="left"/>
+      <w:pPr>
+        <w:ind w:left="2880" w:hanging="360"/>
+      </w:pPr>
+    </w:lvl>
+    <w:lvl w:ilvl="4" w:tplc="04090019" w:tentative="1">
+      <w:start w:val="1"/>
+      <w:numFmt w:val="lowerLetter"/>
+      <w:lvlText w:val="%5."/>
+      <w:lvlJc w:val="left"/>
+      <w:pPr>
+        <w:ind w:left="3600" w:hanging="360"/>
+      </w:pPr>
+    </w:lvl>
+    <w:lvl w:ilvl="5" w:tplc="0409001B" w:tentative="1">
+      <w:start w:val="1"/>
+      <w:numFmt w:val="lowerRoman"/>
+      <w:lvlText w:val="%6."/>
+      <w:lvlJc w:val="right"/>
+      <w:pPr>
+        <w:ind w:left="4320" w:hanging="180"/>
+      </w:pPr>
+    </w:lvl>
+    <w:lvl w:ilvl="6" w:tplc="0409000F" w:tentative="1">
+      <w:start w:val="1"/>
+      <w:numFmt w:val="decimal"/>
+      <w:lvlText w:val="%7."/>
+      <w:lvlJc w:val="left"/>
+      <w:pPr>
+        <w:ind w:left="5040" w:hanging="360"/>
+      </w:pPr>
+    </w:lvl>
+    <w:lvl w:ilvl="7" w:tplc="04090019" w:tentative="1">
+      <w:start w:val="1"/>
+      <w:numFmt w:val="lowerLetter"/>
+      <w:lvlText w:val="%8."/>
+      <w:lvlJc w:val="left"/>
+      <w:pPr>
+        <w:ind w:left="5760" w:hanging="360"/>
+      </w:pPr>
+    </w:lvl>
+    <w:lvl w:ilvl="8" w:tplc="0409001B" w:tentative="1">
+      <w:start w:val="1"/>
+      <w:numFmt w:val="lowerRoman"/>
+      <w:lvlText w:val="%9."/>
+      <w:lvlJc w:val="right"/>
+      <w:pPr>
+        <w:ind w:left="6480" w:hanging="180"/>
+      </w:pPr>
+    </w:lvl>
+  </w:abstractNum>
+  <w:abstractNum w:abstractNumId="5" w15:restartNumberingAfterBreak="0">
+    <w:nsid w:val="5E0E0537"/>
+    <w:multiLevelType w:val="hybridMultilevel"/>
+    <w:tmpl w:val="DC2ADA46"/>
+    <w:lvl w:ilvl="0" w:tplc="0409000F">
+      <w:start w:val="1"/>
+      <w:numFmt w:val="decimal"/>
+      <w:lvlText w:val="%1."/>
+      <w:lvlJc w:val="left"/>
+      <w:pPr>
+        <w:ind w:left="720" w:hanging="360"/>
+      </w:pPr>
+    </w:lvl>
+    <w:lvl w:ilvl="1" w:tplc="04090019" w:tentative="1">
+      <w:start w:val="1"/>
+      <w:numFmt w:val="lowerLetter"/>
+      <w:lvlText w:val="%2."/>
+      <w:lvlJc w:val="left"/>
+      <w:pPr>
+        <w:ind w:left="1440" w:hanging="360"/>
+      </w:pPr>
+    </w:lvl>
+    <w:lvl w:ilvl="2" w:tplc="0409001B" w:tentative="1">
+      <w:start w:val="1"/>
+      <w:numFmt w:val="lowerRoman"/>
+      <w:lvlText w:val="%3."/>
+      <w:lvlJc w:val="right"/>
+      <w:pPr>
+        <w:ind w:left="2160" w:hanging="180"/>
+      </w:pPr>
+    </w:lvl>
+    <w:lvl w:ilvl="3" w:tplc="0409000F" w:tentative="1">
+      <w:start w:val="1"/>
+      <w:numFmt w:val="decimal"/>
+      <w:lvlText w:val="%4."/>
+      <w:lvlJc w:val="left"/>
+      <w:pPr>
+        <w:ind w:left="2880" w:hanging="360"/>
+      </w:pPr>
+    </w:lvl>
+    <w:lvl w:ilvl="4" w:tplc="04090019" w:tentative="1">
+      <w:start w:val="1"/>
+      <w:numFmt w:val="lowerLetter"/>
+      <w:lvlText w:val="%5."/>
+      <w:lvlJc w:val="left"/>
+      <w:pPr>
+        <w:ind w:left="3600" w:hanging="360"/>
+      </w:pPr>
+    </w:lvl>
+    <w:lvl w:ilvl="5" w:tplc="0409001B" w:tentative="1">
+      <w:start w:val="1"/>
+      <w:numFmt w:val="lowerRoman"/>
+      <w:lvlText w:val="%6."/>
+      <w:lvlJc w:val="right"/>
+      <w:pPr>
+        <w:ind w:left="4320" w:hanging="180"/>
+      </w:pPr>
+    </w:lvl>
+    <w:lvl w:ilvl="6" w:tplc="0409000F" w:tentative="1">
+      <w:start w:val="1"/>
+      <w:numFmt w:val="decimal"/>
+      <w:lvlText w:val="%7."/>
+      <w:lvlJc w:val="left"/>
+      <w:pPr>
+        <w:ind w:left="5040" w:hanging="360"/>
+      </w:pPr>
+    </w:lvl>
+    <w:lvl w:ilvl="7" w:tplc="04090019" w:tentative="1">
+      <w:start w:val="1"/>
+      <w:numFmt w:val="lowerLetter"/>
+      <w:lvlText w:val="%8."/>
+      <w:lvlJc w:val="left"/>
+      <w:pPr>
+        <w:ind w:left="5760" w:hanging="360"/>
+      </w:pPr>
+    </w:lvl>
+    <w:lvl w:ilvl="8" w:tplc="0409001B" w:tentative="1">
+      <w:start w:val="1"/>
+      <w:numFmt w:val="lowerRoman"/>
+      <w:lvlText w:val="%9."/>
+      <w:lvlJc w:val="right"/>
+      <w:pPr>
+        <w:ind w:left="6480" w:hanging="180"/>
+      </w:pPr>
+    </w:lvl>
+  </w:abstractNum>
+  <w:abstractNum w:abstractNumId="6" w15:restartNumberingAfterBreak="0">
+    <w:nsid w:val="5E6F2408"/>
+    <w:multiLevelType w:val="hybridMultilevel"/>
+    <w:tmpl w:val="4936ECF8"/>
+    <w:lvl w:ilvl="0" w:tplc="0409000F">
+      <w:start w:val="1"/>
+      <w:numFmt w:val="decimal"/>
+      <w:lvlText w:val="%1."/>
+      <w:lvlJc w:val="left"/>
+      <w:pPr>
+        <w:ind w:left="720" w:hanging="360"/>
+      </w:pPr>
+    </w:lvl>
+    <w:lvl w:ilvl="1" w:tplc="04090019" w:tentative="1">
+      <w:start w:val="1"/>
+      <w:numFmt w:val="lowerLetter"/>
+      <w:lvlText w:val="%2."/>
+      <w:lvlJc w:val="left"/>
+      <w:pPr>
+        <w:ind w:left="1440" w:hanging="360"/>
+      </w:pPr>
+    </w:lvl>
+    <w:lvl w:ilvl="2" w:tplc="0409001B" w:tentative="1">
+      <w:start w:val="1"/>
+      <w:numFmt w:val="lowerRoman"/>
+      <w:lvlText w:val="%3."/>
+      <w:lvlJc w:val="right"/>
+      <w:pPr>
+        <w:ind w:left="2160" w:hanging="180"/>
+      </w:pPr>
+    </w:lvl>
+    <w:lvl w:ilvl="3" w:tplc="0409000F" w:tentative="1">
+      <w:start w:val="1"/>
+      <w:numFmt w:val="decimal"/>
+      <w:lvlText w:val="%4."/>
+      <w:lvlJc w:val="left"/>
+      <w:pPr>
+        <w:ind w:left="2880" w:hanging="360"/>
+      </w:pPr>
+    </w:lvl>
+    <w:lvl w:ilvl="4" w:tplc="04090019" w:tentative="1">
+      <w:start w:val="1"/>
+      <w:numFmt w:val="lowerLetter"/>
+      <w:lvlText w:val="%5."/>
+      <w:lvlJc w:val="left"/>
+      <w:pPr>
+        <w:ind w:left="3600" w:hanging="360"/>
+      </w:pPr>
+    </w:lvl>
+    <w:lvl w:ilvl="5" w:tplc="0409001B" w:tentative="1">
+      <w:start w:val="1"/>
+      <w:numFmt w:val="lowerRoman"/>
+      <w:lvlText w:val="%6."/>
+      <w:lvlJc w:val="right"/>
+      <w:pPr>
+        <w:ind w:left="4320" w:hanging="180"/>
+      </w:pPr>
+    </w:lvl>
+    <w:lvl w:ilvl="6" w:tplc="0409000F" w:tentative="1">
+      <w:start w:val="1"/>
+      <w:numFmt w:val="decimal"/>
+      <w:lvlText w:val="%7."/>
+      <w:lvlJc w:val="left"/>
+      <w:pPr>
+        <w:ind w:left="5040" w:hanging="360"/>
+      </w:pPr>
+    </w:lvl>
+    <w:lvl w:ilvl="7" w:tplc="04090019" w:tentative="1">
+      <w:start w:val="1"/>
+      <w:numFmt w:val="lowerLetter"/>
+      <w:lvlText w:val="%8."/>
+      <w:lvlJc w:val="left"/>
+      <w:pPr>
+        <w:ind w:left="5760" w:hanging="360"/>
+      </w:pPr>
+    </w:lvl>
+    <w:lvl w:ilvl="8" w:tplc="0409001B" w:tentative="1">
+      <w:start w:val="1"/>
+      <w:numFmt w:val="lowerRoman"/>
+      <w:lvlText w:val="%9."/>
+      <w:lvlJc w:val="right"/>
+      <w:pPr>
+        <w:ind w:left="6480" w:hanging="180"/>
+      </w:pPr>
+    </w:lvl>
+  </w:abstractNum>
+  <w:abstractNum w:abstractNumId="7" w15:restartNumberingAfterBreak="0">
     <w:nsid w:val="7E9165A2"/>
     <w:multiLevelType w:val="hybridMultilevel"/>
     <w:tmpl w:val="64F23674"/>
@@ -2982,7 +6685,7 @@
     </w:lvl>
   </w:abstractNum>
   <w:num w:numId="1">
-    <w:abstractNumId w:val="3"/>
+    <w:abstractNumId w:val="7"/>
   </w:num>
   <w:num w:numId="2">
     <w:abstractNumId w:val="1"/>
@@ -2992,6 +6695,18 @@
   </w:num>
   <w:num w:numId="4">
     <w:abstractNumId w:val="2"/>
+  </w:num>
+  <w:num w:numId="5">
+    <w:abstractNumId w:val="6"/>
+  </w:num>
+  <w:num w:numId="6">
+    <w:abstractNumId w:val="3"/>
+  </w:num>
+  <w:num w:numId="7">
+    <w:abstractNumId w:val="4"/>
+  </w:num>
+  <w:num w:numId="8">
+    <w:abstractNumId w:val="5"/>
   </w:num>
 </w:numbering>
 </file>
@@ -3397,6 +7112,7 @@
   <w:style w:type="character" w:default="1" w:styleId="DefaultParagraphFont">
     <w:name w:val="Default Paragraph Font"/>
     <w:uiPriority w:val="1"/>
+    <w:semiHidden/>
     <w:unhideWhenUsed/>
   </w:style>
   <w:style w:type="table" w:default="1" w:styleId="TableNormal">

</xml_diff>